<commit_message>
Update on 31/03/2020 at 13:25
</commit_message>
<xml_diff>
--- a/Documents/School policy documents/SEN policy.docx
+++ b/Documents/School policy documents/SEN policy.docx
@@ -874,7 +874,7 @@
           <w:szCs w:val="32"/>
           <w:lang w:val="en-US"/>
         </w:rPr>
-        <w:t>Autumn</w:t>
+        <w:t>Spring</w:t>
       </w:r>
       <w:r>
         <w:rPr>
@@ -1468,6 +1468,42 @@
       <w:pPr>
         <w:spacing w:before="4" w:after="0" w:line="240" w:lineRule="auto"/>
         <w:rPr>
+          <w:rFonts w:ascii="Candara" w:eastAsia="Times New Roman" w:hAnsi="Candara" w:cs="Times New Roman"/>
+          <w:sz w:val="24"/>
+          <w:szCs w:val="20"/>
+        </w:rPr>
+      </w:pPr>
+      <w:r>
+        <w:rPr>
+          <w:rFonts w:ascii="Candara" w:eastAsia="Times New Roman" w:hAnsi="Candara" w:cs="Times New Roman"/>
+          <w:sz w:val="24"/>
+          <w:szCs w:val="20"/>
+        </w:rPr>
+        <w:t>Mental Health and Well-being Policy</w:t>
+      </w:r>
+    </w:p>
+    <w:p>
+      <w:pPr>
+        <w:spacing w:before="4" w:after="0" w:line="240" w:lineRule="auto"/>
+        <w:rPr>
+          <w:rFonts w:ascii="Candara" w:eastAsia="Times New Roman" w:hAnsi="Candara" w:cs="Times New Roman"/>
+          <w:sz w:val="24"/>
+          <w:szCs w:val="20"/>
+        </w:rPr>
+      </w:pPr>
+      <w:r>
+        <w:rPr>
+          <w:rFonts w:ascii="Candara" w:eastAsia="Times New Roman" w:hAnsi="Candara" w:cs="Times New Roman"/>
+          <w:sz w:val="24"/>
+          <w:szCs w:val="20"/>
+        </w:rPr>
+        <w:t>Admissions Policy</w:t>
+      </w:r>
+    </w:p>
+    <w:p>
+      <w:pPr>
+        <w:spacing w:before="4" w:after="0" w:line="240" w:lineRule="auto"/>
+        <w:rPr>
           <w:rFonts w:ascii="Candara" w:eastAsia="Candara" w:hAnsi="Candara" w:cs="Candara"/>
           <w:sz w:val="24"/>
           <w:szCs w:val="24"/>
@@ -1480,7 +1516,7 @@
           <w:sz w:val="24"/>
           <w:szCs w:val="20"/>
         </w:rPr>
-        <w:t>Mental Health and Well-being Policy</w:t>
+        <w:t>Equability and Disabilities Policy</w:t>
       </w:r>
     </w:p>
     <w:p>
@@ -1694,26 +1730,6 @@
     </w:p>
     <w:p>
       <w:pPr>
-        <w:rPr>
-          <w:rFonts w:ascii="Candara" w:eastAsia="Times New Roman" w:hAnsi="Candara" w:cs="Times New Roman"/>
-          <w:b/>
-          <w:sz w:val="24"/>
-          <w:szCs w:val="20"/>
-        </w:rPr>
-      </w:pPr>
-    </w:p>
-    <w:p>
-      <w:pPr>
-        <w:rPr>
-          <w:rFonts w:ascii="Candara" w:eastAsia="Times New Roman" w:hAnsi="Candara" w:cs="Times New Roman"/>
-          <w:b/>
-          <w:sz w:val="24"/>
-          <w:szCs w:val="20"/>
-        </w:rPr>
-      </w:pPr>
-    </w:p>
-    <w:p>
-      <w:pPr>
         <w:tabs>
           <w:tab w:val="left" w:pos="3240"/>
           <w:tab w:val="left" w:pos="4320"/>
@@ -1827,8 +1843,6 @@
         </w:rPr>
         <w:t>activities</w:t>
       </w:r>
-      <w:bookmarkStart w:id="1" w:name="_GoBack"/>
-      <w:bookmarkEnd w:id="1"/>
       <w:r>
         <w:rPr>
           <w:rFonts w:ascii="Candara" w:eastAsia="Times New Roman" w:hAnsi="Candara" w:cs="Times New Roman"/>
@@ -2465,6 +2479,33 @@
         <w:autoSpaceDN w:val="0"/>
         <w:adjustRightInd w:val="0"/>
         <w:spacing w:after="0" w:line="240" w:lineRule="auto"/>
+        <w:textAlignment w:val="baseline"/>
+        <w:rPr>
+          <w:rFonts w:ascii="Candara" w:eastAsia="Times New Roman" w:hAnsi="Candara" w:cs="Times New Roman"/>
+          <w:sz w:val="24"/>
+          <w:szCs w:val="20"/>
+        </w:rPr>
+      </w:pPr>
+      <w:r>
+        <w:rPr>
+          <w:rFonts w:ascii="Candara" w:eastAsia="Times New Roman" w:hAnsi="Candara" w:cs="Times New Roman"/>
+          <w:sz w:val="24"/>
+          <w:szCs w:val="20"/>
+        </w:rPr>
+        <w:t>-Emotional Dysregulation</w:t>
+      </w:r>
+    </w:p>
+    <w:p>
+      <w:pPr>
+        <w:tabs>
+          <w:tab w:val="left" w:pos="3240"/>
+          <w:tab w:val="left" w:pos="4320"/>
+        </w:tabs>
+        <w:overflowPunct w:val="0"/>
+        <w:autoSpaceDE w:val="0"/>
+        <w:autoSpaceDN w:val="0"/>
+        <w:adjustRightInd w:val="0"/>
+        <w:spacing w:after="0" w:line="240" w:lineRule="auto"/>
         <w:jc w:val="both"/>
         <w:textAlignment w:val="baseline"/>
         <w:rPr>
@@ -2952,120 +2993,69 @@
         </w:rPr>
         <w:t>possible to enable a smooth and successful transition.</w:t>
       </w:r>
-    </w:p>
-    <w:p>
-      <w:pPr>
-        <w:tabs>
-          <w:tab w:val="left" w:pos="3240"/>
-          <w:tab w:val="left" w:pos="4320"/>
-        </w:tabs>
-        <w:overflowPunct w:val="0"/>
-        <w:autoSpaceDE w:val="0"/>
-        <w:autoSpaceDN w:val="0"/>
-        <w:adjustRightInd w:val="0"/>
-        <w:spacing w:after="0" w:line="240" w:lineRule="auto"/>
-        <w:textAlignment w:val="baseline"/>
-        <w:rPr>
-          <w:rFonts w:ascii="Candara" w:eastAsia="Times New Roman" w:hAnsi="Candara" w:cs="Times New Roman"/>
-          <w:sz w:val="24"/>
-          <w:szCs w:val="20"/>
-        </w:rPr>
-      </w:pPr>
-      <w:r>
-        <w:rPr>
-          <w:rFonts w:ascii="Candara" w:eastAsia="Times New Roman" w:hAnsi="Candara" w:cs="Times New Roman"/>
-          <w:sz w:val="24"/>
-          <w:szCs w:val="20"/>
-        </w:rPr>
-        <w:tab/>
-      </w:r>
-      <w:r>
-        <w:rPr>
-          <w:rFonts w:ascii="Candara" w:eastAsia="Times New Roman" w:hAnsi="Candara" w:cs="Times New Roman"/>
-          <w:sz w:val="24"/>
-          <w:szCs w:val="20"/>
-        </w:rPr>
-        <w:tab/>
-      </w:r>
-      <w:r>
-        <w:rPr>
-          <w:rFonts w:ascii="Candara" w:eastAsia="Times New Roman" w:hAnsi="Candara" w:cs="Times New Roman"/>
-          <w:sz w:val="24"/>
-          <w:szCs w:val="20"/>
-        </w:rPr>
-        <w:tab/>
-      </w:r>
-      <w:r>
-        <w:rPr>
-          <w:rFonts w:ascii="Candara" w:eastAsia="Times New Roman" w:hAnsi="Candara" w:cs="Times New Roman"/>
-          <w:sz w:val="24"/>
-          <w:szCs w:val="20"/>
-        </w:rPr>
-        <w:tab/>
-      </w:r>
-      <w:r>
-        <w:rPr>
-          <w:rFonts w:ascii="Candara" w:eastAsia="Times New Roman" w:hAnsi="Candara" w:cs="Times New Roman"/>
-          <w:sz w:val="24"/>
-          <w:szCs w:val="20"/>
-        </w:rPr>
-        <w:tab/>
-      </w:r>
-      <w:r>
-        <w:rPr>
-          <w:rFonts w:ascii="Candara" w:eastAsia="Times New Roman" w:hAnsi="Candara" w:cs="Times New Roman"/>
-          <w:sz w:val="24"/>
-          <w:szCs w:val="20"/>
-        </w:rPr>
-        <w:tab/>
-      </w:r>
-      <w:r>
-        <w:rPr>
-          <w:rFonts w:ascii="Candara" w:eastAsia="Times New Roman" w:hAnsi="Candara" w:cs="Times New Roman"/>
-          <w:sz w:val="24"/>
-          <w:szCs w:val="20"/>
-        </w:rPr>
-        <w:tab/>
-      </w:r>
-      <w:r>
-        <w:rPr>
-          <w:rFonts w:ascii="Candara" w:eastAsia="Times New Roman" w:hAnsi="Candara" w:cs="Times New Roman"/>
-          <w:sz w:val="24"/>
-          <w:szCs w:val="20"/>
-        </w:rPr>
-        <w:tab/>
-      </w:r>
-      <w:r>
-        <w:rPr>
-          <w:rFonts w:ascii="Candara" w:eastAsia="Times New Roman" w:hAnsi="Candara" w:cs="Times New Roman"/>
-          <w:sz w:val="24"/>
-          <w:szCs w:val="20"/>
-        </w:rPr>
-        <w:tab/>
-      </w:r>
-      <w:r>
-        <w:rPr>
-          <w:rFonts w:ascii="Candara" w:eastAsia="Times New Roman" w:hAnsi="Candara" w:cs="Times New Roman"/>
-          <w:sz w:val="24"/>
-          <w:szCs w:val="20"/>
-        </w:rPr>
-        <w:tab/>
-      </w:r>
-    </w:p>
-    <w:p>
-      <w:pPr>
+      <w:r>
+        <w:rPr>
+          <w:rFonts w:ascii="Candara" w:eastAsia="Times New Roman" w:hAnsi="Candara" w:cs="Times New Roman"/>
+          <w:sz w:val="24"/>
+          <w:szCs w:val="20"/>
+        </w:rPr>
+        <w:t xml:space="preserve"> Our admission policy is based securely around the first come first served principle. </w:t>
+      </w:r>
+    </w:p>
+    <w:p>
+      <w:pPr>
+        <w:tabs>
+          <w:tab w:val="left" w:pos="3240"/>
+          <w:tab w:val="left" w:pos="4320"/>
+        </w:tabs>
+        <w:overflowPunct w:val="0"/>
+        <w:autoSpaceDE w:val="0"/>
+        <w:autoSpaceDN w:val="0"/>
+        <w:adjustRightInd w:val="0"/>
+        <w:spacing w:after="0" w:line="240" w:lineRule="auto"/>
+        <w:textAlignment w:val="baseline"/>
+        <w:rPr>
+          <w:rFonts w:ascii="Candara" w:eastAsia="Times New Roman" w:hAnsi="Candara" w:cs="Times New Roman"/>
+          <w:sz w:val="24"/>
+          <w:szCs w:val="20"/>
+        </w:rPr>
+      </w:pPr>
+    </w:p>
+    <w:p>
+      <w:pPr>
+        <w:tabs>
+          <w:tab w:val="left" w:pos="3240"/>
+          <w:tab w:val="left" w:pos="4320"/>
+        </w:tabs>
+        <w:overflowPunct w:val="0"/>
+        <w:autoSpaceDE w:val="0"/>
+        <w:autoSpaceDN w:val="0"/>
+        <w:adjustRightInd w:val="0"/>
+        <w:spacing w:after="0" w:line="240" w:lineRule="auto"/>
+        <w:textAlignment w:val="baseline"/>
         <w:rPr>
           <w:rStyle w:val="Strong"/>
           <w:sz w:val="24"/>
         </w:rPr>
       </w:pPr>
-      <w:r>
+    </w:p>
+    <w:p>
+      <w:pPr>
+        <w:tabs>
+          <w:tab w:val="left" w:pos="3240"/>
+          <w:tab w:val="left" w:pos="4320"/>
+        </w:tabs>
+        <w:overflowPunct w:val="0"/>
+        <w:autoSpaceDE w:val="0"/>
+        <w:autoSpaceDN w:val="0"/>
+        <w:adjustRightInd w:val="0"/>
+        <w:spacing w:after="0" w:line="240" w:lineRule="auto"/>
+        <w:textAlignment w:val="baseline"/>
         <w:rPr>
           <w:rStyle w:val="Strong"/>
           <w:sz w:val="24"/>
         </w:rPr>
-        <w:br w:type="page"/>
-      </w:r>
+      </w:pPr>
       <w:r>
         <w:rPr>
           <w:rStyle w:val="Strong"/>
@@ -3610,7 +3600,41 @@
           <w:sz w:val="24"/>
           <w:szCs w:val="20"/>
         </w:rPr>
-        <w:t xml:space="preserve">to help a child catch up, or meet specific high incidence, low levels of SEN. </w:t>
+        <w:t xml:space="preserve">to help a child catch </w:t>
+      </w:r>
+      <w:proofErr w:type="gramStart"/>
+      <w:r>
+        <w:rPr>
+          <w:rFonts w:ascii="Candara" w:eastAsia="Times New Roman" w:hAnsi="Candara" w:cs="Times New Roman"/>
+          <w:sz w:val="24"/>
+          <w:szCs w:val="20"/>
+        </w:rPr>
+        <w:t>up, or</w:t>
+      </w:r>
+      <w:proofErr w:type="gramEnd"/>
+      <w:r>
+        <w:rPr>
+          <w:rFonts w:ascii="Candara" w:eastAsia="Times New Roman" w:hAnsi="Candara" w:cs="Times New Roman"/>
+          <w:sz w:val="24"/>
+          <w:szCs w:val="20"/>
+        </w:rPr>
+        <w:t xml:space="preserve"> meet specific </w:t>
+      </w:r>
+      <w:r>
+        <w:rPr>
+          <w:rFonts w:ascii="Candara" w:eastAsia="Times New Roman" w:hAnsi="Candara" w:cs="Times New Roman"/>
+          <w:sz w:val="24"/>
+          <w:szCs w:val="20"/>
+        </w:rPr>
+        <w:t>needs</w:t>
+      </w:r>
+      <w:r>
+        <w:rPr>
+          <w:rFonts w:ascii="Candara" w:eastAsia="Times New Roman" w:hAnsi="Candara" w:cs="Times New Roman"/>
+          <w:sz w:val="24"/>
+          <w:szCs w:val="20"/>
+        </w:rPr>
+        <w:t xml:space="preserve">. </w:t>
       </w:r>
     </w:p>
     <w:p>
@@ -4144,33 +4168,589 @@
           <w:rStyle w:val="Strong"/>
           <w:sz w:val="24"/>
         </w:rPr>
-        <w:br w:type="page"/>
-      </w:r>
-    </w:p>
-    <w:p>
-      <w:pPr>
-        <w:tabs>
-          <w:tab w:val="left" w:pos="3240"/>
-          <w:tab w:val="left" w:pos="4320"/>
-        </w:tabs>
-        <w:overflowPunct w:val="0"/>
-        <w:autoSpaceDE w:val="0"/>
-        <w:autoSpaceDN w:val="0"/>
-        <w:adjustRightInd w:val="0"/>
-        <w:spacing w:after="0" w:line="240" w:lineRule="auto"/>
-        <w:textAlignment w:val="baseline"/>
+        <w:t>F</w:t>
+      </w:r>
+      <w:r>
         <w:rPr>
           <w:rStyle w:val="Strong"/>
           <w:sz w:val="24"/>
         </w:rPr>
-      </w:pPr>
-      <w:r>
+        <w:t>unding</w:t>
+      </w:r>
+    </w:p>
+    <w:p>
+      <w:pPr>
+        <w:tabs>
+          <w:tab w:val="left" w:pos="3240"/>
+          <w:tab w:val="left" w:pos="4320"/>
+        </w:tabs>
+        <w:overflowPunct w:val="0"/>
+        <w:autoSpaceDE w:val="0"/>
+        <w:autoSpaceDN w:val="0"/>
+        <w:adjustRightInd w:val="0"/>
+        <w:spacing w:after="0" w:line="240" w:lineRule="auto"/>
+        <w:jc w:val="both"/>
+        <w:textAlignment w:val="baseline"/>
+        <w:rPr>
+          <w:rFonts w:ascii="Candara" w:eastAsia="Times New Roman" w:hAnsi="Candara" w:cs="Times New Roman"/>
+          <w:sz w:val="24"/>
+          <w:szCs w:val="20"/>
+        </w:rPr>
+      </w:pPr>
+      <w:r>
+        <w:rPr>
+          <w:rFonts w:ascii="Candara" w:eastAsia="Times New Roman" w:hAnsi="Candara" w:cs="Times New Roman"/>
+          <w:sz w:val="24"/>
+          <w:szCs w:val="20"/>
+        </w:rPr>
+        <w:t xml:space="preserve">The school funds SEN provision </w:t>
+      </w:r>
+      <w:r>
+        <w:rPr>
+          <w:rFonts w:ascii="Candara" w:eastAsia="Times New Roman" w:hAnsi="Candara" w:cs="Times New Roman"/>
+          <w:sz w:val="24"/>
+          <w:szCs w:val="20"/>
+        </w:rPr>
+        <w:t xml:space="preserve">from general funds </w:t>
+      </w:r>
+      <w:r>
+        <w:rPr>
+          <w:rFonts w:ascii="Candara" w:eastAsia="Times New Roman" w:hAnsi="Candara" w:cs="Times New Roman"/>
+          <w:sz w:val="24"/>
+          <w:szCs w:val="20"/>
+        </w:rPr>
+        <w:t>received from a local authority which</w:t>
+      </w:r>
+      <w:r>
+        <w:rPr>
+          <w:rFonts w:ascii="Candara" w:eastAsia="Times New Roman" w:hAnsi="Candara" w:cs="Times New Roman"/>
+          <w:sz w:val="24"/>
+          <w:szCs w:val="20"/>
+        </w:rPr>
+        <w:t xml:space="preserve">, in some cases, </w:t>
+      </w:r>
+      <w:r>
+        <w:rPr>
+          <w:rFonts w:ascii="Candara" w:eastAsia="Times New Roman" w:hAnsi="Candara" w:cs="Times New Roman"/>
+          <w:sz w:val="24"/>
+          <w:szCs w:val="20"/>
+        </w:rPr>
+        <w:t>may include</w:t>
+      </w:r>
+      <w:r>
+        <w:rPr>
+          <w:rFonts w:ascii="Candara" w:eastAsia="Times New Roman" w:hAnsi="Candara" w:cs="Times New Roman"/>
+          <w:sz w:val="24"/>
+          <w:szCs w:val="20"/>
+        </w:rPr>
+        <w:t xml:space="preserve"> </w:t>
+      </w:r>
+      <w:r>
+        <w:rPr>
+          <w:rFonts w:ascii="Candara" w:eastAsia="Times New Roman" w:hAnsi="Candara" w:cs="Times New Roman"/>
+          <w:sz w:val="24"/>
+          <w:szCs w:val="20"/>
+        </w:rPr>
+        <w:t>Pupil Premium funding. This funding permits the school to provide the staffing, resources and payment to</w:t>
+      </w:r>
+      <w:r>
+        <w:rPr>
+          <w:rFonts w:ascii="Candara" w:eastAsia="Times New Roman" w:hAnsi="Candara" w:cs="Times New Roman"/>
+          <w:sz w:val="24"/>
+          <w:szCs w:val="20"/>
+        </w:rPr>
+        <w:t xml:space="preserve"> </w:t>
+      </w:r>
+      <w:r>
+        <w:rPr>
+          <w:rFonts w:ascii="Candara" w:eastAsia="Times New Roman" w:hAnsi="Candara" w:cs="Times New Roman"/>
+          <w:sz w:val="24"/>
+          <w:szCs w:val="20"/>
+        </w:rPr>
+        <w:t xml:space="preserve">access some external agencies to support all SEN pupils in the school. </w:t>
+      </w:r>
+    </w:p>
+    <w:p>
+      <w:pPr>
+        <w:tabs>
+          <w:tab w:val="left" w:pos="3240"/>
+          <w:tab w:val="left" w:pos="4320"/>
+        </w:tabs>
+        <w:overflowPunct w:val="0"/>
+        <w:autoSpaceDE w:val="0"/>
+        <w:autoSpaceDN w:val="0"/>
+        <w:adjustRightInd w:val="0"/>
+        <w:spacing w:after="0" w:line="240" w:lineRule="auto"/>
+        <w:jc w:val="both"/>
+        <w:textAlignment w:val="baseline"/>
+        <w:rPr>
+          <w:rFonts w:ascii="Candara" w:eastAsia="Times New Roman" w:hAnsi="Candara" w:cs="Times New Roman"/>
+          <w:sz w:val="24"/>
+          <w:szCs w:val="20"/>
+        </w:rPr>
+      </w:pPr>
+    </w:p>
+    <w:p>
+      <w:pPr>
+        <w:tabs>
+          <w:tab w:val="left" w:pos="3240"/>
+          <w:tab w:val="left" w:pos="4320"/>
+        </w:tabs>
+        <w:overflowPunct w:val="0"/>
+        <w:autoSpaceDE w:val="0"/>
+        <w:autoSpaceDN w:val="0"/>
+        <w:adjustRightInd w:val="0"/>
+        <w:spacing w:after="0" w:line="240" w:lineRule="auto"/>
+        <w:jc w:val="both"/>
+        <w:textAlignment w:val="baseline"/>
+        <w:rPr>
+          <w:rFonts w:ascii="Candara" w:eastAsia="Times New Roman" w:hAnsi="Candara" w:cs="Times New Roman"/>
+          <w:sz w:val="24"/>
+          <w:szCs w:val="20"/>
+        </w:rPr>
+      </w:pPr>
+      <w:r>
+        <w:rPr>
+          <w:rFonts w:ascii="Candara" w:eastAsia="Times New Roman" w:hAnsi="Candara" w:cs="Times New Roman"/>
+          <w:sz w:val="24"/>
+          <w:szCs w:val="20"/>
+        </w:rPr>
+        <w:t>Support is allocated along the following priorit</w:t>
+      </w:r>
+      <w:r>
+        <w:rPr>
+          <w:rFonts w:ascii="Candara" w:eastAsia="Times New Roman" w:hAnsi="Candara" w:cs="Times New Roman"/>
+          <w:sz w:val="24"/>
+          <w:szCs w:val="20"/>
+        </w:rPr>
+        <w:t>ies: Education and</w:t>
+      </w:r>
+      <w:r>
+        <w:rPr>
+          <w:rFonts w:ascii="Candara" w:eastAsia="Times New Roman" w:hAnsi="Candara" w:cs="Times New Roman"/>
+          <w:sz w:val="24"/>
+          <w:szCs w:val="20"/>
+        </w:rPr>
+        <w:t xml:space="preserve"> Health Care Plan, SENS pupil</w:t>
+      </w:r>
+    </w:p>
+    <w:p>
+      <w:pPr>
+        <w:tabs>
+          <w:tab w:val="left" w:pos="3240"/>
+          <w:tab w:val="left" w:pos="4320"/>
+        </w:tabs>
+        <w:overflowPunct w:val="0"/>
+        <w:autoSpaceDE w:val="0"/>
+        <w:autoSpaceDN w:val="0"/>
+        <w:adjustRightInd w:val="0"/>
+        <w:spacing w:after="0" w:line="240" w:lineRule="auto"/>
+        <w:jc w:val="both"/>
+        <w:textAlignment w:val="baseline"/>
+        <w:rPr>
+          <w:rFonts w:ascii="Candara" w:eastAsia="Times New Roman" w:hAnsi="Candara" w:cs="Times New Roman"/>
+          <w:sz w:val="24"/>
+          <w:szCs w:val="20"/>
+        </w:rPr>
+      </w:pPr>
+      <w:r>
+        <w:rPr>
+          <w:rFonts w:ascii="Candara" w:eastAsia="Times New Roman" w:hAnsi="Candara" w:cs="Times New Roman"/>
+          <w:sz w:val="24"/>
+          <w:szCs w:val="20"/>
+        </w:rPr>
+        <w:t>needing regular classroom support, SENS pupil needing specific 20 minute 1:1 daily sessions and pupils</w:t>
+      </w:r>
+    </w:p>
+    <w:p>
+      <w:pPr>
+        <w:tabs>
+          <w:tab w:val="left" w:pos="3240"/>
+          <w:tab w:val="left" w:pos="4320"/>
+        </w:tabs>
+        <w:overflowPunct w:val="0"/>
+        <w:autoSpaceDE w:val="0"/>
+        <w:autoSpaceDN w:val="0"/>
+        <w:adjustRightInd w:val="0"/>
+        <w:spacing w:after="0" w:line="240" w:lineRule="auto"/>
+        <w:jc w:val="both"/>
+        <w:textAlignment w:val="baseline"/>
+        <w:rPr>
+          <w:rFonts w:ascii="Candara" w:eastAsia="Times New Roman" w:hAnsi="Candara" w:cs="Times New Roman"/>
+          <w:sz w:val="24"/>
+          <w:szCs w:val="20"/>
+        </w:rPr>
+      </w:pPr>
+      <w:r>
+        <w:rPr>
+          <w:rFonts w:ascii="Candara" w:eastAsia="Times New Roman" w:hAnsi="Candara" w:cs="Times New Roman"/>
+          <w:sz w:val="24"/>
+          <w:szCs w:val="20"/>
+        </w:rPr>
+        <w:lastRenderedPageBreak/>
+        <w:t>receiving interventions group provision.</w:t>
+      </w:r>
+    </w:p>
+    <w:p>
+      <w:pPr>
+        <w:tabs>
+          <w:tab w:val="left" w:pos="3240"/>
+          <w:tab w:val="left" w:pos="4320"/>
+        </w:tabs>
+        <w:overflowPunct w:val="0"/>
+        <w:autoSpaceDE w:val="0"/>
+        <w:autoSpaceDN w:val="0"/>
+        <w:adjustRightInd w:val="0"/>
+        <w:spacing w:after="0" w:line="240" w:lineRule="auto"/>
+        <w:jc w:val="both"/>
+        <w:textAlignment w:val="baseline"/>
+        <w:rPr>
+          <w:rFonts w:ascii="Candara" w:eastAsia="Times New Roman" w:hAnsi="Candara" w:cs="Times New Roman"/>
+          <w:sz w:val="24"/>
+          <w:szCs w:val="20"/>
+        </w:rPr>
+      </w:pPr>
+      <w:r>
+        <w:rPr>
+          <w:rFonts w:ascii="Candara" w:eastAsia="Times New Roman" w:hAnsi="Candara" w:cs="Times New Roman"/>
+          <w:sz w:val="24"/>
+          <w:szCs w:val="20"/>
+        </w:rPr>
+        <w:t>Resource needs specific to SEN are identified through outside agency advice, class teacher requests and</w:t>
+      </w:r>
+      <w:r>
+        <w:rPr>
+          <w:rFonts w:ascii="Candara" w:eastAsia="Times New Roman" w:hAnsi="Candara" w:cs="Times New Roman"/>
+          <w:sz w:val="24"/>
+          <w:szCs w:val="20"/>
+        </w:rPr>
+        <w:t xml:space="preserve"> </w:t>
+      </w:r>
+      <w:r>
+        <w:rPr>
+          <w:rFonts w:ascii="Candara" w:eastAsia="Times New Roman" w:hAnsi="Candara" w:cs="Times New Roman"/>
+          <w:sz w:val="24"/>
+          <w:szCs w:val="20"/>
+        </w:rPr>
+        <w:t>INSET and are allocated through the school’s resource request proforma. Other consumables, including</w:t>
+      </w:r>
+      <w:r>
+        <w:rPr>
+          <w:rFonts w:ascii="Candara" w:eastAsia="Times New Roman" w:hAnsi="Candara" w:cs="Times New Roman"/>
+          <w:sz w:val="24"/>
+          <w:szCs w:val="20"/>
+        </w:rPr>
+        <w:t xml:space="preserve"> </w:t>
+      </w:r>
+      <w:r>
+        <w:rPr>
+          <w:rFonts w:ascii="Candara" w:eastAsia="Times New Roman" w:hAnsi="Candara" w:cs="Times New Roman"/>
+          <w:sz w:val="24"/>
+          <w:szCs w:val="20"/>
+        </w:rPr>
+        <w:t xml:space="preserve">photocopying and stationery are provided through general administration. </w:t>
+      </w:r>
+    </w:p>
+    <w:p>
+      <w:pPr>
+        <w:tabs>
+          <w:tab w:val="left" w:pos="3240"/>
+          <w:tab w:val="left" w:pos="4320"/>
+        </w:tabs>
+        <w:overflowPunct w:val="0"/>
+        <w:autoSpaceDE w:val="0"/>
+        <w:autoSpaceDN w:val="0"/>
+        <w:adjustRightInd w:val="0"/>
+        <w:spacing w:after="0" w:line="240" w:lineRule="auto"/>
+        <w:textAlignment w:val="baseline"/>
+        <w:rPr>
+          <w:rFonts w:ascii="Candara" w:eastAsia="Times New Roman" w:hAnsi="Candara" w:cs="Times New Roman"/>
+          <w:sz w:val="24"/>
+          <w:szCs w:val="20"/>
+        </w:rPr>
+      </w:pPr>
+      <w:r>
+        <w:rPr>
+          <w:rFonts w:ascii="Candara" w:eastAsia="Times New Roman" w:hAnsi="Candara" w:cs="Times New Roman"/>
+          <w:sz w:val="24"/>
+          <w:szCs w:val="20"/>
+        </w:rPr>
+        <w:tab/>
+      </w:r>
+      <w:r>
+        <w:rPr>
+          <w:rFonts w:ascii="Candara" w:eastAsia="Times New Roman" w:hAnsi="Candara" w:cs="Times New Roman"/>
+          <w:sz w:val="24"/>
+          <w:szCs w:val="20"/>
+        </w:rPr>
+        <w:tab/>
+      </w:r>
+      <w:r>
+        <w:rPr>
+          <w:rFonts w:ascii="Candara" w:eastAsia="Times New Roman" w:hAnsi="Candara" w:cs="Times New Roman"/>
+          <w:sz w:val="24"/>
+          <w:szCs w:val="20"/>
+        </w:rPr>
+        <w:tab/>
+      </w:r>
+      <w:r>
+        <w:rPr>
+          <w:rFonts w:ascii="Candara" w:eastAsia="Times New Roman" w:hAnsi="Candara" w:cs="Times New Roman"/>
+          <w:sz w:val="24"/>
+          <w:szCs w:val="20"/>
+        </w:rPr>
+        <w:tab/>
+      </w:r>
+      <w:r>
+        <w:rPr>
+          <w:rFonts w:ascii="Candara" w:eastAsia="Times New Roman" w:hAnsi="Candara" w:cs="Times New Roman"/>
+          <w:sz w:val="24"/>
+          <w:szCs w:val="20"/>
+        </w:rPr>
+        <w:tab/>
+      </w:r>
+      <w:r>
+        <w:rPr>
+          <w:rFonts w:ascii="Candara" w:eastAsia="Times New Roman" w:hAnsi="Candara" w:cs="Times New Roman"/>
+          <w:sz w:val="24"/>
+          <w:szCs w:val="20"/>
+        </w:rPr>
+        <w:tab/>
+      </w:r>
+      <w:r>
+        <w:rPr>
+          <w:rFonts w:ascii="Candara" w:eastAsia="Times New Roman" w:hAnsi="Candara" w:cs="Times New Roman"/>
+          <w:sz w:val="24"/>
+          <w:szCs w:val="20"/>
+        </w:rPr>
+        <w:tab/>
+      </w:r>
+      <w:r>
+        <w:rPr>
+          <w:rFonts w:ascii="Candara" w:eastAsia="Times New Roman" w:hAnsi="Candara" w:cs="Times New Roman"/>
+          <w:sz w:val="24"/>
+          <w:szCs w:val="20"/>
+        </w:rPr>
+        <w:tab/>
+      </w:r>
+      <w:r>
+        <w:rPr>
+          <w:rFonts w:ascii="Candara" w:eastAsia="Times New Roman" w:hAnsi="Candara" w:cs="Times New Roman"/>
+          <w:sz w:val="24"/>
+          <w:szCs w:val="20"/>
+        </w:rPr>
+        <w:tab/>
+      </w:r>
+    </w:p>
+    <w:p>
+      <w:pPr>
+        <w:tabs>
+          <w:tab w:val="left" w:pos="3240"/>
+          <w:tab w:val="left" w:pos="4320"/>
+        </w:tabs>
+        <w:overflowPunct w:val="0"/>
+        <w:autoSpaceDE w:val="0"/>
+        <w:autoSpaceDN w:val="0"/>
+        <w:adjustRightInd w:val="0"/>
+        <w:spacing w:after="0" w:line="240" w:lineRule="auto"/>
+        <w:textAlignment w:val="baseline"/>
         <w:rPr>
           <w:rStyle w:val="Strong"/>
           <w:sz w:val="24"/>
         </w:rPr>
-        <w:lastRenderedPageBreak/>
-        <w:t>Funding</w:t>
+      </w:pPr>
+      <w:r>
+        <w:rPr>
+          <w:rStyle w:val="Strong"/>
+          <w:sz w:val="24"/>
+        </w:rPr>
+        <w:t>Learning Environment</w:t>
+      </w:r>
+    </w:p>
+    <w:p>
+      <w:pPr>
+        <w:tabs>
+          <w:tab w:val="left" w:pos="3240"/>
+          <w:tab w:val="left" w:pos="4320"/>
+        </w:tabs>
+        <w:overflowPunct w:val="0"/>
+        <w:autoSpaceDE w:val="0"/>
+        <w:autoSpaceDN w:val="0"/>
+        <w:adjustRightInd w:val="0"/>
+        <w:spacing w:after="0" w:line="240" w:lineRule="auto"/>
+        <w:textAlignment w:val="baseline"/>
+        <w:rPr>
+          <w:rFonts w:ascii="Candara" w:eastAsia="Times New Roman" w:hAnsi="Candara" w:cs="Times New Roman"/>
+          <w:sz w:val="24"/>
+          <w:szCs w:val="20"/>
+        </w:rPr>
+      </w:pPr>
+      <w:r>
+        <w:rPr>
+          <w:rFonts w:ascii="Candara" w:eastAsia="Times New Roman" w:hAnsi="Candara" w:cs="Times New Roman"/>
+          <w:sz w:val="24"/>
+          <w:szCs w:val="20"/>
+        </w:rPr>
+        <w:t>At present we have the following facilities within school:</w:t>
+      </w:r>
+    </w:p>
+    <w:p>
+      <w:pPr>
+        <w:tabs>
+          <w:tab w:val="left" w:pos="3240"/>
+          <w:tab w:val="left" w:pos="4320"/>
+        </w:tabs>
+        <w:overflowPunct w:val="0"/>
+        <w:autoSpaceDE w:val="0"/>
+        <w:autoSpaceDN w:val="0"/>
+        <w:adjustRightInd w:val="0"/>
+        <w:spacing w:after="0" w:line="240" w:lineRule="auto"/>
+        <w:textAlignment w:val="baseline"/>
+        <w:rPr>
+          <w:rFonts w:ascii="Candara" w:eastAsia="Times New Roman" w:hAnsi="Candara" w:cs="Times New Roman"/>
+          <w:sz w:val="24"/>
+          <w:szCs w:val="20"/>
+        </w:rPr>
+      </w:pPr>
+      <w:r>
+        <w:rPr>
+          <w:rFonts w:ascii="Candara" w:eastAsia="Times New Roman" w:hAnsi="Candara" w:cs="Times New Roman"/>
+          <w:sz w:val="24"/>
+          <w:szCs w:val="20"/>
+        </w:rPr>
+        <w:t>- Disabled toilet facilities.</w:t>
+      </w:r>
+    </w:p>
+    <w:p>
+      <w:pPr>
+        <w:tabs>
+          <w:tab w:val="left" w:pos="3240"/>
+          <w:tab w:val="left" w:pos="4320"/>
+        </w:tabs>
+        <w:overflowPunct w:val="0"/>
+        <w:autoSpaceDE w:val="0"/>
+        <w:autoSpaceDN w:val="0"/>
+        <w:adjustRightInd w:val="0"/>
+        <w:spacing w:after="0" w:line="240" w:lineRule="auto"/>
+        <w:textAlignment w:val="baseline"/>
+        <w:rPr>
+          <w:rFonts w:ascii="Candara" w:eastAsia="Times New Roman" w:hAnsi="Candara" w:cs="Times New Roman"/>
+          <w:sz w:val="24"/>
+          <w:szCs w:val="20"/>
+        </w:rPr>
+      </w:pPr>
+      <w:r>
+        <w:rPr>
+          <w:rFonts w:ascii="Candara" w:eastAsia="Times New Roman" w:hAnsi="Candara" w:cs="Times New Roman"/>
+          <w:sz w:val="24"/>
+          <w:szCs w:val="20"/>
+        </w:rPr>
+        <w:t xml:space="preserve">- Ramps for </w:t>
+      </w:r>
+      <w:proofErr w:type="gramStart"/>
+      <w:r>
+        <w:rPr>
+          <w:rFonts w:ascii="Candara" w:eastAsia="Times New Roman" w:hAnsi="Candara" w:cs="Times New Roman"/>
+          <w:sz w:val="24"/>
+          <w:szCs w:val="20"/>
+        </w:rPr>
+        <w:t>wheel chair</w:t>
+      </w:r>
+      <w:proofErr w:type="gramEnd"/>
+      <w:r>
+        <w:rPr>
+          <w:rFonts w:ascii="Candara" w:eastAsia="Times New Roman" w:hAnsi="Candara" w:cs="Times New Roman"/>
+          <w:sz w:val="24"/>
+          <w:szCs w:val="20"/>
+        </w:rPr>
+        <w:t xml:space="preserve"> access to the ground floor.</w:t>
+      </w:r>
+    </w:p>
+    <w:p>
+      <w:pPr>
+        <w:tabs>
+          <w:tab w:val="left" w:pos="3240"/>
+          <w:tab w:val="left" w:pos="4320"/>
+        </w:tabs>
+        <w:overflowPunct w:val="0"/>
+        <w:autoSpaceDE w:val="0"/>
+        <w:autoSpaceDN w:val="0"/>
+        <w:adjustRightInd w:val="0"/>
+        <w:spacing w:after="0" w:line="240" w:lineRule="auto"/>
+        <w:textAlignment w:val="baseline"/>
+        <w:rPr>
+          <w:rFonts w:ascii="Candara" w:eastAsia="Times New Roman" w:hAnsi="Candara" w:cs="Times New Roman"/>
+          <w:sz w:val="24"/>
+          <w:szCs w:val="20"/>
+        </w:rPr>
+      </w:pPr>
+    </w:p>
+    <w:p>
+      <w:pPr>
+        <w:tabs>
+          <w:tab w:val="left" w:pos="3240"/>
+          <w:tab w:val="left" w:pos="4320"/>
+        </w:tabs>
+        <w:overflowPunct w:val="0"/>
+        <w:autoSpaceDE w:val="0"/>
+        <w:autoSpaceDN w:val="0"/>
+        <w:adjustRightInd w:val="0"/>
+        <w:spacing w:after="0" w:line="240" w:lineRule="auto"/>
+        <w:textAlignment w:val="baseline"/>
+        <w:rPr>
+          <w:rStyle w:val="Strong"/>
+          <w:sz w:val="24"/>
+        </w:rPr>
+      </w:pPr>
+      <w:r>
+        <w:rPr>
+          <w:rStyle w:val="Strong"/>
+          <w:sz w:val="24"/>
+        </w:rPr>
+        <w:t>Staffing</w:t>
+      </w:r>
+    </w:p>
+    <w:p>
+      <w:pPr>
+        <w:tabs>
+          <w:tab w:val="left" w:pos="3240"/>
+          <w:tab w:val="left" w:pos="4320"/>
+        </w:tabs>
+        <w:overflowPunct w:val="0"/>
+        <w:autoSpaceDE w:val="0"/>
+        <w:autoSpaceDN w:val="0"/>
+        <w:adjustRightInd w:val="0"/>
+        <w:spacing w:after="0" w:line="240" w:lineRule="auto"/>
+        <w:textAlignment w:val="baseline"/>
+        <w:rPr>
+          <w:rFonts w:ascii="Candara" w:eastAsia="Times New Roman" w:hAnsi="Candara" w:cs="Times New Roman"/>
+          <w:sz w:val="24"/>
+          <w:szCs w:val="20"/>
+        </w:rPr>
+      </w:pPr>
+      <w:r>
+        <w:rPr>
+          <w:rFonts w:ascii="Candara" w:eastAsia="Times New Roman" w:hAnsi="Candara" w:cs="Times New Roman"/>
+          <w:sz w:val="24"/>
+          <w:szCs w:val="20"/>
+        </w:rPr>
+        <w:t>Currently the school employ</w:t>
+      </w:r>
+      <w:r>
+        <w:rPr>
+          <w:rFonts w:ascii="Candara" w:eastAsia="Times New Roman" w:hAnsi="Candara" w:cs="Times New Roman"/>
+          <w:sz w:val="24"/>
+          <w:szCs w:val="20"/>
+        </w:rPr>
+        <w:t>s two members of teaching staff.</w:t>
+      </w:r>
+      <w:r>
+        <w:rPr>
+          <w:rFonts w:ascii="Candara" w:eastAsia="Times New Roman" w:hAnsi="Candara" w:cs="Times New Roman"/>
+          <w:sz w:val="24"/>
+          <w:szCs w:val="20"/>
+        </w:rPr>
+        <w:t xml:space="preserve"> </w:t>
       </w:r>
     </w:p>
     <w:p>
@@ -4198,39 +4778,55 @@
           <w:sz w:val="24"/>
           <w:szCs w:val="20"/>
         </w:rPr>
-        <w:t xml:space="preserve">The school funds SEN provision </w:t>
-      </w:r>
-      <w:r>
-        <w:rPr>
-          <w:rFonts w:ascii="Candara" w:eastAsia="Times New Roman" w:hAnsi="Candara" w:cs="Times New Roman"/>
-          <w:sz w:val="24"/>
-          <w:szCs w:val="20"/>
-        </w:rPr>
-        <w:t xml:space="preserve">from general funds </w:t>
-      </w:r>
-      <w:r>
-        <w:rPr>
-          <w:rFonts w:ascii="Candara" w:eastAsia="Times New Roman" w:hAnsi="Candara" w:cs="Times New Roman"/>
-          <w:sz w:val="24"/>
-          <w:szCs w:val="20"/>
-        </w:rPr>
-        <w:t>received from a local authority which</w:t>
-      </w:r>
-      <w:r>
-        <w:rPr>
-          <w:rFonts w:ascii="Candara" w:eastAsia="Times New Roman" w:hAnsi="Candara" w:cs="Times New Roman"/>
-          <w:sz w:val="24"/>
-          <w:szCs w:val="20"/>
-        </w:rPr>
-        <w:t xml:space="preserve">, in some cases, </w:t>
-      </w:r>
-      <w:r>
-        <w:rPr>
-          <w:rFonts w:ascii="Candara" w:eastAsia="Times New Roman" w:hAnsi="Candara" w:cs="Times New Roman"/>
-          <w:sz w:val="24"/>
-          <w:szCs w:val="20"/>
-        </w:rPr>
-        <w:t>may include</w:t>
+        <w:t xml:space="preserve">The named person responsible for coordinating learning support at </w:t>
+      </w:r>
+      <w:r>
+        <w:rPr>
+          <w:rFonts w:ascii="Candara" w:eastAsia="Times New Roman" w:hAnsi="Candara" w:cs="Times New Roman"/>
+          <w:sz w:val="24"/>
+          <w:szCs w:val="20"/>
+        </w:rPr>
+        <w:t>Wribbenhall</w:t>
+      </w:r>
+      <w:r>
+        <w:rPr>
+          <w:rFonts w:ascii="Candara" w:eastAsia="Times New Roman" w:hAnsi="Candara" w:cs="Times New Roman"/>
+          <w:sz w:val="24"/>
+          <w:szCs w:val="20"/>
+        </w:rPr>
+        <w:t xml:space="preserve"> School is Mr </w:t>
+      </w:r>
+      <w:r>
+        <w:rPr>
+          <w:rFonts w:ascii="Candara" w:eastAsia="Times New Roman" w:hAnsi="Candara" w:cs="Times New Roman"/>
+          <w:sz w:val="24"/>
+          <w:szCs w:val="20"/>
+        </w:rPr>
+        <w:t>Ellis Wells</w:t>
+      </w:r>
+      <w:r>
+        <w:rPr>
+          <w:rFonts w:ascii="Candara" w:eastAsia="Times New Roman" w:hAnsi="Candara" w:cs="Times New Roman"/>
+          <w:sz w:val="24"/>
+          <w:szCs w:val="20"/>
+        </w:rPr>
+        <w:t xml:space="preserve"> who can be contacted on </w:t>
+      </w:r>
+      <w:r>
+        <w:rPr>
+          <w:rFonts w:ascii="Candara" w:eastAsia="Times New Roman" w:hAnsi="Candara" w:cs="Times New Roman"/>
+          <w:sz w:val="24"/>
+          <w:szCs w:val="20"/>
+        </w:rPr>
+        <w:t>01299 40538</w:t>
+      </w:r>
+      <w:r>
+        <w:rPr>
+          <w:rFonts w:ascii="Candara" w:eastAsia="Times New Roman" w:hAnsi="Candara" w:cs="Times New Roman"/>
+          <w:sz w:val="24"/>
+          <w:szCs w:val="20"/>
+        </w:rPr>
+        <w:t>. With relation to SEN, the</w:t>
       </w:r>
       <w:r>
         <w:rPr>
@@ -4246,7 +4842,297 @@
           <w:sz w:val="24"/>
           <w:szCs w:val="20"/>
         </w:rPr>
-        <w:t>Pupil Premium funding. This funding permits the school to provide the staffing, resources and payment to</w:t>
+        <w:t>inclusion leader’s key responsibilities include:</w:t>
+      </w:r>
+    </w:p>
+    <w:p>
+      <w:pPr>
+        <w:tabs>
+          <w:tab w:val="left" w:pos="3240"/>
+          <w:tab w:val="left" w:pos="4320"/>
+        </w:tabs>
+        <w:overflowPunct w:val="0"/>
+        <w:autoSpaceDE w:val="0"/>
+        <w:autoSpaceDN w:val="0"/>
+        <w:adjustRightInd w:val="0"/>
+        <w:spacing w:after="0" w:line="240" w:lineRule="auto"/>
+        <w:textAlignment w:val="baseline"/>
+        <w:rPr>
+          <w:rFonts w:ascii="Candara" w:eastAsia="Times New Roman" w:hAnsi="Candara" w:cs="Times New Roman"/>
+          <w:sz w:val="24"/>
+          <w:szCs w:val="20"/>
+        </w:rPr>
+      </w:pPr>
+      <w:r>
+        <w:rPr>
+          <w:rFonts w:ascii="Candara" w:eastAsia="Times New Roman" w:hAnsi="Candara" w:cs="Times New Roman"/>
+          <w:sz w:val="24"/>
+          <w:szCs w:val="20"/>
+        </w:rPr>
+        <w:t>• Overseeing the day-to-day running of the school’s SEN policy</w:t>
+      </w:r>
+    </w:p>
+    <w:p>
+      <w:pPr>
+        <w:tabs>
+          <w:tab w:val="left" w:pos="3240"/>
+          <w:tab w:val="left" w:pos="4320"/>
+        </w:tabs>
+        <w:overflowPunct w:val="0"/>
+        <w:autoSpaceDE w:val="0"/>
+        <w:autoSpaceDN w:val="0"/>
+        <w:adjustRightInd w:val="0"/>
+        <w:spacing w:after="0" w:line="240" w:lineRule="auto"/>
+        <w:textAlignment w:val="baseline"/>
+        <w:rPr>
+          <w:rFonts w:ascii="Candara" w:eastAsia="Times New Roman" w:hAnsi="Candara" w:cs="Times New Roman"/>
+          <w:sz w:val="24"/>
+          <w:szCs w:val="20"/>
+        </w:rPr>
+      </w:pPr>
+      <w:r>
+        <w:rPr>
+          <w:rFonts w:ascii="Candara" w:eastAsia="Times New Roman" w:hAnsi="Candara" w:cs="Times New Roman"/>
+          <w:sz w:val="24"/>
+          <w:szCs w:val="20"/>
+        </w:rPr>
+        <w:t>• Coordinating provision for pupils with special educational needs</w:t>
+      </w:r>
+    </w:p>
+    <w:p>
+      <w:pPr>
+        <w:tabs>
+          <w:tab w:val="left" w:pos="3240"/>
+          <w:tab w:val="left" w:pos="4320"/>
+        </w:tabs>
+        <w:overflowPunct w:val="0"/>
+        <w:autoSpaceDE w:val="0"/>
+        <w:autoSpaceDN w:val="0"/>
+        <w:adjustRightInd w:val="0"/>
+        <w:spacing w:after="0" w:line="240" w:lineRule="auto"/>
+        <w:textAlignment w:val="baseline"/>
+        <w:rPr>
+          <w:rFonts w:ascii="Candara" w:eastAsia="Times New Roman" w:hAnsi="Candara" w:cs="Times New Roman"/>
+          <w:sz w:val="24"/>
+          <w:szCs w:val="20"/>
+        </w:rPr>
+      </w:pPr>
+      <w:r>
+        <w:rPr>
+          <w:rFonts w:ascii="Candara" w:eastAsia="Times New Roman" w:hAnsi="Candara" w:cs="Times New Roman"/>
+          <w:sz w:val="24"/>
+          <w:szCs w:val="20"/>
+        </w:rPr>
+        <w:t>• Liaising with and advising fellow teachers</w:t>
+      </w:r>
+    </w:p>
+    <w:p>
+      <w:pPr>
+        <w:tabs>
+          <w:tab w:val="left" w:pos="3240"/>
+          <w:tab w:val="left" w:pos="4320"/>
+        </w:tabs>
+        <w:overflowPunct w:val="0"/>
+        <w:autoSpaceDE w:val="0"/>
+        <w:autoSpaceDN w:val="0"/>
+        <w:adjustRightInd w:val="0"/>
+        <w:spacing w:after="0" w:line="240" w:lineRule="auto"/>
+        <w:textAlignment w:val="baseline"/>
+        <w:rPr>
+          <w:rFonts w:ascii="Candara" w:eastAsia="Times New Roman" w:hAnsi="Candara" w:cs="Times New Roman"/>
+          <w:sz w:val="24"/>
+          <w:szCs w:val="20"/>
+        </w:rPr>
+      </w:pPr>
+      <w:r>
+        <w:rPr>
+          <w:rFonts w:ascii="Candara" w:eastAsia="Times New Roman" w:hAnsi="Candara" w:cs="Times New Roman"/>
+          <w:sz w:val="24"/>
+          <w:szCs w:val="20"/>
+        </w:rPr>
+        <w:t>• Managing teaching assistants</w:t>
+      </w:r>
+    </w:p>
+    <w:p>
+      <w:pPr>
+        <w:tabs>
+          <w:tab w:val="left" w:pos="3240"/>
+          <w:tab w:val="left" w:pos="4320"/>
+        </w:tabs>
+        <w:overflowPunct w:val="0"/>
+        <w:autoSpaceDE w:val="0"/>
+        <w:autoSpaceDN w:val="0"/>
+        <w:adjustRightInd w:val="0"/>
+        <w:spacing w:after="0" w:line="240" w:lineRule="auto"/>
+        <w:textAlignment w:val="baseline"/>
+        <w:rPr>
+          <w:rFonts w:ascii="Candara" w:eastAsia="Times New Roman" w:hAnsi="Candara" w:cs="Times New Roman"/>
+          <w:sz w:val="24"/>
+          <w:szCs w:val="20"/>
+        </w:rPr>
+      </w:pPr>
+      <w:r>
+        <w:rPr>
+          <w:rFonts w:ascii="Candara" w:eastAsia="Times New Roman" w:hAnsi="Candara" w:cs="Times New Roman"/>
+          <w:sz w:val="24"/>
+          <w:szCs w:val="20"/>
+        </w:rPr>
+        <w:t>• Overseeing the records of all the pupils with special educational needs</w:t>
+      </w:r>
+    </w:p>
+    <w:p>
+      <w:pPr>
+        <w:tabs>
+          <w:tab w:val="left" w:pos="3240"/>
+          <w:tab w:val="left" w:pos="4320"/>
+        </w:tabs>
+        <w:overflowPunct w:val="0"/>
+        <w:autoSpaceDE w:val="0"/>
+        <w:autoSpaceDN w:val="0"/>
+        <w:adjustRightInd w:val="0"/>
+        <w:spacing w:after="0" w:line="240" w:lineRule="auto"/>
+        <w:textAlignment w:val="baseline"/>
+        <w:rPr>
+          <w:rFonts w:ascii="Candara" w:eastAsia="Times New Roman" w:hAnsi="Candara" w:cs="Times New Roman"/>
+          <w:sz w:val="24"/>
+          <w:szCs w:val="20"/>
+        </w:rPr>
+      </w:pPr>
+      <w:r>
+        <w:rPr>
+          <w:rFonts w:ascii="Candara" w:eastAsia="Times New Roman" w:hAnsi="Candara" w:cs="Times New Roman"/>
+          <w:sz w:val="24"/>
+          <w:szCs w:val="20"/>
+        </w:rPr>
+        <w:t>• Liaising with parents of pupils with special educational needs</w:t>
+      </w:r>
+    </w:p>
+    <w:p>
+      <w:pPr>
+        <w:tabs>
+          <w:tab w:val="left" w:pos="3240"/>
+          <w:tab w:val="left" w:pos="4320"/>
+        </w:tabs>
+        <w:overflowPunct w:val="0"/>
+        <w:autoSpaceDE w:val="0"/>
+        <w:autoSpaceDN w:val="0"/>
+        <w:adjustRightInd w:val="0"/>
+        <w:spacing w:after="0" w:line="240" w:lineRule="auto"/>
+        <w:textAlignment w:val="baseline"/>
+        <w:rPr>
+          <w:rFonts w:ascii="Candara" w:eastAsia="Times New Roman" w:hAnsi="Candara" w:cs="Times New Roman"/>
+          <w:sz w:val="24"/>
+          <w:szCs w:val="20"/>
+        </w:rPr>
+      </w:pPr>
+      <w:r>
+        <w:rPr>
+          <w:rFonts w:ascii="Candara" w:eastAsia="Times New Roman" w:hAnsi="Candara" w:cs="Times New Roman"/>
+          <w:sz w:val="24"/>
+          <w:szCs w:val="20"/>
+        </w:rPr>
+        <w:t>• Contributing to the in-service training of staff</w:t>
+      </w:r>
+    </w:p>
+    <w:p>
+      <w:pPr>
+        <w:tabs>
+          <w:tab w:val="left" w:pos="3240"/>
+          <w:tab w:val="left" w:pos="4320"/>
+        </w:tabs>
+        <w:overflowPunct w:val="0"/>
+        <w:autoSpaceDE w:val="0"/>
+        <w:autoSpaceDN w:val="0"/>
+        <w:adjustRightInd w:val="0"/>
+        <w:spacing w:after="0" w:line="240" w:lineRule="auto"/>
+        <w:textAlignment w:val="baseline"/>
+        <w:rPr>
+          <w:rFonts w:ascii="Candara" w:eastAsia="Times New Roman" w:hAnsi="Candara" w:cs="Times New Roman"/>
+          <w:sz w:val="24"/>
+          <w:szCs w:val="20"/>
+        </w:rPr>
+      </w:pPr>
+      <w:r>
+        <w:rPr>
+          <w:rFonts w:ascii="Candara" w:eastAsia="Times New Roman" w:hAnsi="Candara" w:cs="Times New Roman"/>
+          <w:sz w:val="24"/>
+          <w:szCs w:val="20"/>
+        </w:rPr>
+        <w:t>• Liaising with the external agencies including health and social services, and voluntary bodies</w:t>
+      </w:r>
+    </w:p>
+    <w:p>
+      <w:pPr>
+        <w:tabs>
+          <w:tab w:val="left" w:pos="3240"/>
+          <w:tab w:val="left" w:pos="4320"/>
+        </w:tabs>
+        <w:overflowPunct w:val="0"/>
+        <w:autoSpaceDE w:val="0"/>
+        <w:autoSpaceDN w:val="0"/>
+        <w:adjustRightInd w:val="0"/>
+        <w:spacing w:after="0" w:line="240" w:lineRule="auto"/>
+        <w:textAlignment w:val="baseline"/>
+        <w:rPr>
+          <w:rFonts w:ascii="Candara" w:eastAsia="Times New Roman" w:hAnsi="Candara" w:cs="Times New Roman"/>
+          <w:sz w:val="24"/>
+          <w:szCs w:val="20"/>
+        </w:rPr>
+      </w:pPr>
+      <w:r>
+        <w:rPr>
+          <w:rFonts w:ascii="Candara" w:eastAsia="Times New Roman" w:hAnsi="Candara" w:cs="Times New Roman"/>
+          <w:sz w:val="24"/>
+          <w:szCs w:val="20"/>
+        </w:rPr>
+        <w:t>Training</w:t>
+      </w:r>
+    </w:p>
+    <w:p>
+      <w:pPr>
+        <w:tabs>
+          <w:tab w:val="left" w:pos="3240"/>
+          <w:tab w:val="left" w:pos="4320"/>
+        </w:tabs>
+        <w:overflowPunct w:val="0"/>
+        <w:autoSpaceDE w:val="0"/>
+        <w:autoSpaceDN w:val="0"/>
+        <w:adjustRightInd w:val="0"/>
+        <w:spacing w:after="0" w:line="240" w:lineRule="auto"/>
+        <w:textAlignment w:val="baseline"/>
+        <w:rPr>
+          <w:rFonts w:ascii="Candara" w:eastAsia="Times New Roman" w:hAnsi="Candara" w:cs="Times New Roman"/>
+          <w:sz w:val="24"/>
+          <w:szCs w:val="20"/>
+        </w:rPr>
+      </w:pPr>
+    </w:p>
+    <w:p>
+      <w:pPr>
+        <w:tabs>
+          <w:tab w:val="left" w:pos="3240"/>
+          <w:tab w:val="left" w:pos="4320"/>
+        </w:tabs>
+        <w:overflowPunct w:val="0"/>
+        <w:autoSpaceDE w:val="0"/>
+        <w:autoSpaceDN w:val="0"/>
+        <w:adjustRightInd w:val="0"/>
+        <w:spacing w:after="0" w:line="240" w:lineRule="auto"/>
+        <w:jc w:val="both"/>
+        <w:textAlignment w:val="baseline"/>
+        <w:rPr>
+          <w:rFonts w:ascii="Candara" w:eastAsia="Times New Roman" w:hAnsi="Candara" w:cs="Times New Roman"/>
+          <w:sz w:val="24"/>
+          <w:szCs w:val="20"/>
+        </w:rPr>
+      </w:pPr>
+      <w:r>
+        <w:rPr>
+          <w:rFonts w:ascii="Candara" w:eastAsia="Times New Roman" w:hAnsi="Candara" w:cs="Times New Roman"/>
+          <w:sz w:val="24"/>
+          <w:szCs w:val="20"/>
+        </w:rPr>
+        <w:t>SEN is a priority in school and staff meeting time is allocated to deliver whole school</w:t>
       </w:r>
       <w:r>
         <w:rPr>
@@ -4262,7 +5148,141 @@
           <w:sz w:val="24"/>
           <w:szCs w:val="20"/>
         </w:rPr>
-        <w:t xml:space="preserve">access some external agencies to support all SEN pupils in the school. </w:t>
+        <w:t>training himself, or invite specialists to address the staff regarding whole school SEN. By raising awareness</w:t>
+      </w:r>
+      <w:r>
+        <w:rPr>
+          <w:rFonts w:ascii="Candara" w:eastAsia="Times New Roman" w:hAnsi="Candara" w:cs="Times New Roman"/>
+          <w:sz w:val="24"/>
+          <w:szCs w:val="20"/>
+        </w:rPr>
+        <w:t xml:space="preserve"> </w:t>
+      </w:r>
+      <w:r>
+        <w:rPr>
+          <w:rFonts w:ascii="Candara" w:eastAsia="Times New Roman" w:hAnsi="Candara" w:cs="Times New Roman"/>
+          <w:sz w:val="24"/>
+          <w:szCs w:val="20"/>
+        </w:rPr>
+        <w:t>of SEN issues alongside developing class teachers’ expertise in managing these needs. Learning Support</w:t>
+      </w:r>
+      <w:r>
+        <w:rPr>
+          <w:rFonts w:ascii="Candara" w:eastAsia="Times New Roman" w:hAnsi="Candara" w:cs="Times New Roman"/>
+          <w:sz w:val="24"/>
+          <w:szCs w:val="20"/>
+        </w:rPr>
+        <w:t xml:space="preserve"> </w:t>
+      </w:r>
+      <w:r>
+        <w:rPr>
+          <w:rFonts w:ascii="Candara" w:eastAsia="Times New Roman" w:hAnsi="Candara" w:cs="Times New Roman"/>
+          <w:sz w:val="24"/>
+          <w:szCs w:val="20"/>
+        </w:rPr>
+        <w:t xml:space="preserve">Assistants regularly attend courses related to the needs of their role. The </w:t>
+      </w:r>
+      <w:r>
+        <w:rPr>
+          <w:rFonts w:ascii="Candara" w:eastAsia="Times New Roman" w:hAnsi="Candara" w:cs="Times New Roman"/>
+          <w:sz w:val="24"/>
+          <w:szCs w:val="20"/>
+        </w:rPr>
+        <w:t>Proprietor</w:t>
+      </w:r>
+      <w:r>
+        <w:rPr>
+          <w:rFonts w:ascii="Candara" w:eastAsia="Times New Roman" w:hAnsi="Candara" w:cs="Times New Roman"/>
+          <w:sz w:val="24"/>
+          <w:szCs w:val="20"/>
+        </w:rPr>
+        <w:t xml:space="preserve"> attends relevant SEND</w:t>
+      </w:r>
+      <w:r>
+        <w:rPr>
+          <w:rFonts w:ascii="Candara" w:eastAsia="Times New Roman" w:hAnsi="Candara" w:cs="Times New Roman"/>
+          <w:sz w:val="24"/>
+          <w:szCs w:val="20"/>
+        </w:rPr>
+        <w:t xml:space="preserve"> </w:t>
+      </w:r>
+      <w:r>
+        <w:rPr>
+          <w:rFonts w:ascii="Candara" w:eastAsia="Times New Roman" w:hAnsi="Candara" w:cs="Times New Roman"/>
+          <w:sz w:val="24"/>
+          <w:szCs w:val="20"/>
+        </w:rPr>
+        <w:t>courses and facilitates/signposts relevant SEN focused external training opportunities for all staff to meet</w:t>
+      </w:r>
+    </w:p>
+    <w:p>
+      <w:pPr>
+        <w:tabs>
+          <w:tab w:val="left" w:pos="3240"/>
+          <w:tab w:val="left" w:pos="4320"/>
+        </w:tabs>
+        <w:overflowPunct w:val="0"/>
+        <w:autoSpaceDE w:val="0"/>
+        <w:autoSpaceDN w:val="0"/>
+        <w:adjustRightInd w:val="0"/>
+        <w:spacing w:after="0" w:line="240" w:lineRule="auto"/>
+        <w:textAlignment w:val="baseline"/>
+        <w:rPr>
+          <w:rFonts w:ascii="Candara" w:eastAsia="Times New Roman" w:hAnsi="Candara" w:cs="Times New Roman"/>
+          <w:sz w:val="24"/>
+          <w:szCs w:val="20"/>
+        </w:rPr>
+      </w:pPr>
+      <w:r>
+        <w:rPr>
+          <w:rFonts w:ascii="Candara" w:eastAsia="Times New Roman" w:hAnsi="Candara" w:cs="Times New Roman"/>
+          <w:sz w:val="24"/>
+          <w:szCs w:val="20"/>
+        </w:rPr>
+        <w:t>the needs of the children they are supporting.</w:t>
+      </w:r>
+    </w:p>
+    <w:p>
+      <w:pPr>
+        <w:tabs>
+          <w:tab w:val="left" w:pos="3240"/>
+          <w:tab w:val="left" w:pos="4320"/>
+        </w:tabs>
+        <w:overflowPunct w:val="0"/>
+        <w:autoSpaceDE w:val="0"/>
+        <w:autoSpaceDN w:val="0"/>
+        <w:adjustRightInd w:val="0"/>
+        <w:spacing w:after="0" w:line="240" w:lineRule="auto"/>
+        <w:textAlignment w:val="baseline"/>
+        <w:rPr>
+          <w:rStyle w:val="Strong"/>
+          <w:sz w:val="24"/>
+        </w:rPr>
+      </w:pPr>
+    </w:p>
+    <w:p>
+      <w:pPr>
+        <w:tabs>
+          <w:tab w:val="left" w:pos="3240"/>
+          <w:tab w:val="left" w:pos="4320"/>
+        </w:tabs>
+        <w:overflowPunct w:val="0"/>
+        <w:autoSpaceDE w:val="0"/>
+        <w:autoSpaceDN w:val="0"/>
+        <w:adjustRightInd w:val="0"/>
+        <w:spacing w:after="0" w:line="240" w:lineRule="auto"/>
+        <w:textAlignment w:val="baseline"/>
+        <w:rPr>
+          <w:rStyle w:val="Strong"/>
+          <w:sz w:val="24"/>
+        </w:rPr>
+      </w:pPr>
+      <w:r>
+        <w:rPr>
+          <w:rStyle w:val="Strong"/>
+          <w:sz w:val="24"/>
+        </w:rPr>
+        <w:t>Inclusion</w:t>
       </w:r>
     </w:p>
     <w:p>
@@ -4284,133 +5304,13 @@
           <w:szCs w:val="20"/>
         </w:rPr>
       </w:pPr>
-    </w:p>
-    <w:p>
-      <w:pPr>
-        <w:tabs>
-          <w:tab w:val="left" w:pos="3240"/>
-          <w:tab w:val="left" w:pos="4320"/>
-        </w:tabs>
-        <w:overflowPunct w:val="0"/>
-        <w:autoSpaceDE w:val="0"/>
-        <w:autoSpaceDN w:val="0"/>
-        <w:adjustRightInd w:val="0"/>
-        <w:spacing w:after="0" w:line="240" w:lineRule="auto"/>
-        <w:jc w:val="both"/>
-        <w:textAlignment w:val="baseline"/>
-        <w:rPr>
-          <w:rFonts w:ascii="Candara" w:eastAsia="Times New Roman" w:hAnsi="Candara" w:cs="Times New Roman"/>
-          <w:sz w:val="24"/>
-          <w:szCs w:val="20"/>
-        </w:rPr>
-      </w:pPr>
-      <w:r>
-        <w:rPr>
-          <w:rFonts w:ascii="Candara" w:eastAsia="Times New Roman" w:hAnsi="Candara" w:cs="Times New Roman"/>
-          <w:sz w:val="24"/>
-          <w:szCs w:val="20"/>
-        </w:rPr>
-        <w:t>Support is allocated along the following priorit</w:t>
-      </w:r>
-      <w:r>
-        <w:rPr>
-          <w:rFonts w:ascii="Candara" w:eastAsia="Times New Roman" w:hAnsi="Candara" w:cs="Times New Roman"/>
-          <w:sz w:val="24"/>
-          <w:szCs w:val="20"/>
-        </w:rPr>
-        <w:t>ies: Education and</w:t>
-      </w:r>
-      <w:r>
-        <w:rPr>
-          <w:rFonts w:ascii="Candara" w:eastAsia="Times New Roman" w:hAnsi="Candara" w:cs="Times New Roman"/>
-          <w:sz w:val="24"/>
-          <w:szCs w:val="20"/>
-        </w:rPr>
-        <w:t xml:space="preserve"> Health Care Plan, SENS pupil</w:t>
-      </w:r>
-    </w:p>
-    <w:p>
-      <w:pPr>
-        <w:tabs>
-          <w:tab w:val="left" w:pos="3240"/>
-          <w:tab w:val="left" w:pos="4320"/>
-        </w:tabs>
-        <w:overflowPunct w:val="0"/>
-        <w:autoSpaceDE w:val="0"/>
-        <w:autoSpaceDN w:val="0"/>
-        <w:adjustRightInd w:val="0"/>
-        <w:spacing w:after="0" w:line="240" w:lineRule="auto"/>
-        <w:jc w:val="both"/>
-        <w:textAlignment w:val="baseline"/>
-        <w:rPr>
-          <w:rFonts w:ascii="Candara" w:eastAsia="Times New Roman" w:hAnsi="Candara" w:cs="Times New Roman"/>
-          <w:sz w:val="24"/>
-          <w:szCs w:val="20"/>
-        </w:rPr>
-      </w:pPr>
-      <w:r>
-        <w:rPr>
-          <w:rFonts w:ascii="Candara" w:eastAsia="Times New Roman" w:hAnsi="Candara" w:cs="Times New Roman"/>
-          <w:sz w:val="24"/>
-          <w:szCs w:val="20"/>
-        </w:rPr>
-        <w:t>needing regular classroom support, SENS pupil needing specific 20 minute 1:1 daily sessions and pupils</w:t>
-      </w:r>
-    </w:p>
-    <w:p>
-      <w:pPr>
-        <w:tabs>
-          <w:tab w:val="left" w:pos="3240"/>
-          <w:tab w:val="left" w:pos="4320"/>
-        </w:tabs>
-        <w:overflowPunct w:val="0"/>
-        <w:autoSpaceDE w:val="0"/>
-        <w:autoSpaceDN w:val="0"/>
-        <w:adjustRightInd w:val="0"/>
-        <w:spacing w:after="0" w:line="240" w:lineRule="auto"/>
-        <w:jc w:val="both"/>
-        <w:textAlignment w:val="baseline"/>
-        <w:rPr>
-          <w:rFonts w:ascii="Candara" w:eastAsia="Times New Roman" w:hAnsi="Candara" w:cs="Times New Roman"/>
-          <w:sz w:val="24"/>
-          <w:szCs w:val="20"/>
-        </w:rPr>
-      </w:pPr>
-      <w:r>
-        <w:rPr>
-          <w:rFonts w:ascii="Candara" w:eastAsia="Times New Roman" w:hAnsi="Candara" w:cs="Times New Roman"/>
-          <w:sz w:val="24"/>
-          <w:szCs w:val="20"/>
-        </w:rPr>
-        <w:t>receiving interventions group provision.</w:t>
-      </w:r>
-    </w:p>
-    <w:p>
-      <w:pPr>
-        <w:tabs>
-          <w:tab w:val="left" w:pos="3240"/>
-          <w:tab w:val="left" w:pos="4320"/>
-        </w:tabs>
-        <w:overflowPunct w:val="0"/>
-        <w:autoSpaceDE w:val="0"/>
-        <w:autoSpaceDN w:val="0"/>
-        <w:adjustRightInd w:val="0"/>
-        <w:spacing w:after="0" w:line="240" w:lineRule="auto"/>
-        <w:jc w:val="both"/>
-        <w:textAlignment w:val="baseline"/>
-        <w:rPr>
-          <w:rFonts w:ascii="Candara" w:eastAsia="Times New Roman" w:hAnsi="Candara" w:cs="Times New Roman"/>
-          <w:sz w:val="24"/>
-          <w:szCs w:val="20"/>
-        </w:rPr>
-      </w:pPr>
-      <w:r>
-        <w:rPr>
-          <w:rFonts w:ascii="Candara" w:eastAsia="Times New Roman" w:hAnsi="Candara" w:cs="Times New Roman"/>
-          <w:sz w:val="24"/>
-          <w:szCs w:val="20"/>
-        </w:rPr>
-        <w:t>Resource needs specific to SEN are identified through outside agency advice, class teacher requests and</w:t>
+      <w:r>
+        <w:rPr>
+          <w:rFonts w:ascii="Candara" w:eastAsia="Times New Roman" w:hAnsi="Candara" w:cs="Times New Roman"/>
+          <w:sz w:val="24"/>
+          <w:szCs w:val="20"/>
+        </w:rPr>
+        <w:t>All children access all areas of the school environment and curriculum, including sporting activities,</w:t>
       </w:r>
       <w:r>
         <w:rPr>
@@ -4426,7 +5326,7 @@
           <w:sz w:val="24"/>
           <w:szCs w:val="20"/>
         </w:rPr>
-        <w:t>INSET and are allocated through the school’s resource request proforma. Other consumables, including</w:t>
+        <w:t>school trips and visits. Children with SEN may require</w:t>
       </w:r>
       <w:r>
         <w:rPr>
@@ -4442,256 +5342,7 @@
           <w:sz w:val="24"/>
           <w:szCs w:val="20"/>
         </w:rPr>
-        <w:t xml:space="preserve">photocopying and stationery are provided through general administration. </w:t>
-      </w:r>
-    </w:p>
-    <w:p>
-      <w:pPr>
-        <w:tabs>
-          <w:tab w:val="left" w:pos="3240"/>
-          <w:tab w:val="left" w:pos="4320"/>
-        </w:tabs>
-        <w:overflowPunct w:val="0"/>
-        <w:autoSpaceDE w:val="0"/>
-        <w:autoSpaceDN w:val="0"/>
-        <w:adjustRightInd w:val="0"/>
-        <w:spacing w:after="0" w:line="240" w:lineRule="auto"/>
-        <w:textAlignment w:val="baseline"/>
-        <w:rPr>
-          <w:rFonts w:ascii="Candara" w:eastAsia="Times New Roman" w:hAnsi="Candara" w:cs="Times New Roman"/>
-          <w:sz w:val="24"/>
-          <w:szCs w:val="20"/>
-        </w:rPr>
-      </w:pPr>
-      <w:r>
-        <w:rPr>
-          <w:rFonts w:ascii="Candara" w:eastAsia="Times New Roman" w:hAnsi="Candara" w:cs="Times New Roman"/>
-          <w:sz w:val="24"/>
-          <w:szCs w:val="20"/>
-        </w:rPr>
-        <w:tab/>
-      </w:r>
-      <w:r>
-        <w:rPr>
-          <w:rFonts w:ascii="Candara" w:eastAsia="Times New Roman" w:hAnsi="Candara" w:cs="Times New Roman"/>
-          <w:sz w:val="24"/>
-          <w:szCs w:val="20"/>
-        </w:rPr>
-        <w:tab/>
-      </w:r>
-      <w:r>
-        <w:rPr>
-          <w:rFonts w:ascii="Candara" w:eastAsia="Times New Roman" w:hAnsi="Candara" w:cs="Times New Roman"/>
-          <w:sz w:val="24"/>
-          <w:szCs w:val="20"/>
-        </w:rPr>
-        <w:tab/>
-      </w:r>
-      <w:r>
-        <w:rPr>
-          <w:rFonts w:ascii="Candara" w:eastAsia="Times New Roman" w:hAnsi="Candara" w:cs="Times New Roman"/>
-          <w:sz w:val="24"/>
-          <w:szCs w:val="20"/>
-        </w:rPr>
-        <w:tab/>
-      </w:r>
-      <w:r>
-        <w:rPr>
-          <w:rFonts w:ascii="Candara" w:eastAsia="Times New Roman" w:hAnsi="Candara" w:cs="Times New Roman"/>
-          <w:sz w:val="24"/>
-          <w:szCs w:val="20"/>
-        </w:rPr>
-        <w:tab/>
-      </w:r>
-      <w:r>
-        <w:rPr>
-          <w:rFonts w:ascii="Candara" w:eastAsia="Times New Roman" w:hAnsi="Candara" w:cs="Times New Roman"/>
-          <w:sz w:val="24"/>
-          <w:szCs w:val="20"/>
-        </w:rPr>
-        <w:tab/>
-      </w:r>
-      <w:r>
-        <w:rPr>
-          <w:rFonts w:ascii="Candara" w:eastAsia="Times New Roman" w:hAnsi="Candara" w:cs="Times New Roman"/>
-          <w:sz w:val="24"/>
-          <w:szCs w:val="20"/>
-        </w:rPr>
-        <w:tab/>
-      </w:r>
-      <w:r>
-        <w:rPr>
-          <w:rFonts w:ascii="Candara" w:eastAsia="Times New Roman" w:hAnsi="Candara" w:cs="Times New Roman"/>
-          <w:sz w:val="24"/>
-          <w:szCs w:val="20"/>
-        </w:rPr>
-        <w:tab/>
-      </w:r>
-      <w:r>
-        <w:rPr>
-          <w:rFonts w:ascii="Candara" w:eastAsia="Times New Roman" w:hAnsi="Candara" w:cs="Times New Roman"/>
-          <w:sz w:val="24"/>
-          <w:szCs w:val="20"/>
-        </w:rPr>
-        <w:tab/>
-      </w:r>
-    </w:p>
-    <w:p>
-      <w:pPr>
-        <w:tabs>
-          <w:tab w:val="left" w:pos="3240"/>
-          <w:tab w:val="left" w:pos="4320"/>
-        </w:tabs>
-        <w:overflowPunct w:val="0"/>
-        <w:autoSpaceDE w:val="0"/>
-        <w:autoSpaceDN w:val="0"/>
-        <w:adjustRightInd w:val="0"/>
-        <w:spacing w:after="0" w:line="240" w:lineRule="auto"/>
-        <w:textAlignment w:val="baseline"/>
-        <w:rPr>
-          <w:rStyle w:val="Strong"/>
-          <w:sz w:val="24"/>
-        </w:rPr>
-      </w:pPr>
-      <w:r>
-        <w:rPr>
-          <w:rStyle w:val="Strong"/>
-          <w:sz w:val="24"/>
-        </w:rPr>
-        <w:t>Learning Environment</w:t>
-      </w:r>
-    </w:p>
-    <w:p>
-      <w:pPr>
-        <w:tabs>
-          <w:tab w:val="left" w:pos="3240"/>
-          <w:tab w:val="left" w:pos="4320"/>
-        </w:tabs>
-        <w:overflowPunct w:val="0"/>
-        <w:autoSpaceDE w:val="0"/>
-        <w:autoSpaceDN w:val="0"/>
-        <w:adjustRightInd w:val="0"/>
-        <w:spacing w:after="0" w:line="240" w:lineRule="auto"/>
-        <w:textAlignment w:val="baseline"/>
-        <w:rPr>
-          <w:rFonts w:ascii="Candara" w:eastAsia="Times New Roman" w:hAnsi="Candara" w:cs="Times New Roman"/>
-          <w:sz w:val="24"/>
-          <w:szCs w:val="20"/>
-        </w:rPr>
-      </w:pPr>
-      <w:r>
-        <w:rPr>
-          <w:rFonts w:ascii="Candara" w:eastAsia="Times New Roman" w:hAnsi="Candara" w:cs="Times New Roman"/>
-          <w:sz w:val="24"/>
-          <w:szCs w:val="20"/>
-        </w:rPr>
-        <w:t>At present we have the following facilities within school:</w:t>
-      </w:r>
-    </w:p>
-    <w:p>
-      <w:pPr>
-        <w:tabs>
-          <w:tab w:val="left" w:pos="3240"/>
-          <w:tab w:val="left" w:pos="4320"/>
-        </w:tabs>
-        <w:overflowPunct w:val="0"/>
-        <w:autoSpaceDE w:val="0"/>
-        <w:autoSpaceDN w:val="0"/>
-        <w:adjustRightInd w:val="0"/>
-        <w:spacing w:after="0" w:line="240" w:lineRule="auto"/>
-        <w:textAlignment w:val="baseline"/>
-        <w:rPr>
-          <w:rFonts w:ascii="Candara" w:eastAsia="Times New Roman" w:hAnsi="Candara" w:cs="Times New Roman"/>
-          <w:sz w:val="24"/>
-          <w:szCs w:val="20"/>
-        </w:rPr>
-      </w:pPr>
-      <w:r>
-        <w:rPr>
-          <w:rFonts w:ascii="Candara" w:eastAsia="Times New Roman" w:hAnsi="Candara" w:cs="Times New Roman"/>
-          <w:sz w:val="24"/>
-          <w:szCs w:val="20"/>
-        </w:rPr>
-        <w:t>- Disabled toilet facilities.</w:t>
-      </w:r>
-    </w:p>
-    <w:p>
-      <w:pPr>
-        <w:tabs>
-          <w:tab w:val="left" w:pos="3240"/>
-          <w:tab w:val="left" w:pos="4320"/>
-        </w:tabs>
-        <w:overflowPunct w:val="0"/>
-        <w:autoSpaceDE w:val="0"/>
-        <w:autoSpaceDN w:val="0"/>
-        <w:adjustRightInd w:val="0"/>
-        <w:spacing w:after="0" w:line="240" w:lineRule="auto"/>
-        <w:textAlignment w:val="baseline"/>
-        <w:rPr>
-          <w:rFonts w:ascii="Candara" w:eastAsia="Times New Roman" w:hAnsi="Candara" w:cs="Times New Roman"/>
-          <w:sz w:val="24"/>
-          <w:szCs w:val="20"/>
-        </w:rPr>
-      </w:pPr>
-    </w:p>
-    <w:p>
-      <w:pPr>
-        <w:tabs>
-          <w:tab w:val="left" w:pos="3240"/>
-          <w:tab w:val="left" w:pos="4320"/>
-        </w:tabs>
-        <w:overflowPunct w:val="0"/>
-        <w:autoSpaceDE w:val="0"/>
-        <w:autoSpaceDN w:val="0"/>
-        <w:adjustRightInd w:val="0"/>
-        <w:spacing w:after="0" w:line="240" w:lineRule="auto"/>
-        <w:textAlignment w:val="baseline"/>
-        <w:rPr>
-          <w:rStyle w:val="Strong"/>
-          <w:sz w:val="24"/>
-        </w:rPr>
-      </w:pPr>
-      <w:r>
-        <w:rPr>
-          <w:rStyle w:val="Strong"/>
-          <w:sz w:val="24"/>
-        </w:rPr>
-        <w:t>Staffing</w:t>
-      </w:r>
-    </w:p>
-    <w:p>
-      <w:pPr>
-        <w:tabs>
-          <w:tab w:val="left" w:pos="3240"/>
-          <w:tab w:val="left" w:pos="4320"/>
-        </w:tabs>
-        <w:overflowPunct w:val="0"/>
-        <w:autoSpaceDE w:val="0"/>
-        <w:autoSpaceDN w:val="0"/>
-        <w:adjustRightInd w:val="0"/>
-        <w:spacing w:after="0" w:line="240" w:lineRule="auto"/>
-        <w:textAlignment w:val="baseline"/>
-        <w:rPr>
-          <w:rFonts w:ascii="Candara" w:eastAsia="Times New Roman" w:hAnsi="Candara" w:cs="Times New Roman"/>
-          <w:sz w:val="24"/>
-          <w:szCs w:val="20"/>
-        </w:rPr>
-      </w:pPr>
-      <w:r>
-        <w:rPr>
-          <w:rFonts w:ascii="Candara" w:eastAsia="Times New Roman" w:hAnsi="Candara" w:cs="Times New Roman"/>
-          <w:sz w:val="24"/>
-          <w:szCs w:val="20"/>
-        </w:rPr>
-        <w:t>Currently the school employ</w:t>
-      </w:r>
-      <w:r>
-        <w:rPr>
-          <w:rFonts w:ascii="Candara" w:eastAsia="Times New Roman" w:hAnsi="Candara" w:cs="Times New Roman"/>
-          <w:sz w:val="24"/>
-          <w:szCs w:val="20"/>
-        </w:rPr>
-        <w:t>s two members of teaching staff.</w:t>
+        <w:t>additional support or resources to enable them to do this effectively and safely. Every effort will be made</w:t>
       </w:r>
       <w:r>
         <w:rPr>
@@ -4701,81 +5352,29 @@
         </w:rPr>
         <w:t xml:space="preserve"> </w:t>
       </w:r>
-    </w:p>
-    <w:p>
-      <w:pPr>
-        <w:tabs>
-          <w:tab w:val="left" w:pos="3240"/>
-          <w:tab w:val="left" w:pos="4320"/>
-        </w:tabs>
-        <w:overflowPunct w:val="0"/>
-        <w:autoSpaceDE w:val="0"/>
-        <w:autoSpaceDN w:val="0"/>
-        <w:adjustRightInd w:val="0"/>
-        <w:spacing w:after="0" w:line="240" w:lineRule="auto"/>
-        <w:jc w:val="both"/>
-        <w:textAlignment w:val="baseline"/>
-        <w:rPr>
-          <w:rFonts w:ascii="Candara" w:eastAsia="Times New Roman" w:hAnsi="Candara" w:cs="Times New Roman"/>
-          <w:sz w:val="24"/>
-          <w:szCs w:val="20"/>
-        </w:rPr>
-      </w:pPr>
-      <w:r>
-        <w:rPr>
-          <w:rFonts w:ascii="Candara" w:eastAsia="Times New Roman" w:hAnsi="Candara" w:cs="Times New Roman"/>
-          <w:sz w:val="24"/>
-          <w:szCs w:val="20"/>
-        </w:rPr>
-        <w:t xml:space="preserve">The named person responsible for coordinating learning support at </w:t>
-      </w:r>
-      <w:r>
-        <w:rPr>
-          <w:rFonts w:ascii="Candara" w:eastAsia="Times New Roman" w:hAnsi="Candara" w:cs="Times New Roman"/>
-          <w:sz w:val="24"/>
-          <w:szCs w:val="20"/>
-        </w:rPr>
-        <w:t>Wribbenhall</w:t>
-      </w:r>
-      <w:r>
-        <w:rPr>
-          <w:rFonts w:ascii="Candara" w:eastAsia="Times New Roman" w:hAnsi="Candara" w:cs="Times New Roman"/>
-          <w:sz w:val="24"/>
-          <w:szCs w:val="20"/>
-        </w:rPr>
-        <w:t xml:space="preserve"> School is Mr </w:t>
-      </w:r>
-      <w:r>
-        <w:rPr>
-          <w:rFonts w:ascii="Candara" w:eastAsia="Times New Roman" w:hAnsi="Candara" w:cs="Times New Roman"/>
-          <w:sz w:val="24"/>
-          <w:szCs w:val="20"/>
-        </w:rPr>
-        <w:t>Ellis Wells</w:t>
-      </w:r>
-      <w:r>
-        <w:rPr>
-          <w:rFonts w:ascii="Candara" w:eastAsia="Times New Roman" w:hAnsi="Candara" w:cs="Times New Roman"/>
-          <w:sz w:val="24"/>
-          <w:szCs w:val="20"/>
-        </w:rPr>
-        <w:t xml:space="preserve"> who can be contacted on </w:t>
-      </w:r>
-      <w:r>
-        <w:rPr>
-          <w:rFonts w:ascii="Candara" w:eastAsia="Times New Roman" w:hAnsi="Candara" w:cs="Times New Roman"/>
-          <w:sz w:val="24"/>
-          <w:szCs w:val="20"/>
-        </w:rPr>
-        <w:t>01299 40538</w:t>
-      </w:r>
-      <w:r>
-        <w:rPr>
-          <w:rFonts w:ascii="Candara" w:eastAsia="Times New Roman" w:hAnsi="Candara" w:cs="Times New Roman"/>
-          <w:sz w:val="24"/>
-          <w:szCs w:val="20"/>
-        </w:rPr>
-        <w:t>. With relation to SEN, the</w:t>
+      <w:r>
+        <w:rPr>
+          <w:rFonts w:ascii="Candara" w:eastAsia="Times New Roman" w:hAnsi="Candara" w:cs="Times New Roman"/>
+          <w:sz w:val="24"/>
+          <w:szCs w:val="20"/>
+        </w:rPr>
+        <w:t>to educate pupils with SEN alongside their peers</w:t>
+      </w:r>
+      <w:r>
+        <w:rPr>
+          <w:rFonts w:ascii="Candara" w:eastAsia="Times New Roman" w:hAnsi="Candara" w:cs="Times New Roman"/>
+          <w:sz w:val="24"/>
+          <w:szCs w:val="20"/>
+        </w:rPr>
+        <w:t xml:space="preserve"> and to involve the child in planning their own curriculum.</w:t>
+      </w:r>
+      <w:r>
+        <w:rPr>
+          <w:rFonts w:ascii="Candara" w:eastAsia="Times New Roman" w:hAnsi="Candara" w:cs="Times New Roman"/>
+          <w:sz w:val="24"/>
+          <w:szCs w:val="20"/>
+        </w:rPr>
+        <w:t xml:space="preserve"> Where this is not</w:t>
       </w:r>
       <w:r>
         <w:rPr>
@@ -4791,538 +5390,6 @@
           <w:sz w:val="24"/>
           <w:szCs w:val="20"/>
         </w:rPr>
-        <w:t>inclusion leader’s key responsibilities include:</w:t>
-      </w:r>
-    </w:p>
-    <w:p>
-      <w:pPr>
-        <w:tabs>
-          <w:tab w:val="left" w:pos="3240"/>
-          <w:tab w:val="left" w:pos="4320"/>
-        </w:tabs>
-        <w:overflowPunct w:val="0"/>
-        <w:autoSpaceDE w:val="0"/>
-        <w:autoSpaceDN w:val="0"/>
-        <w:adjustRightInd w:val="0"/>
-        <w:spacing w:after="0" w:line="240" w:lineRule="auto"/>
-        <w:textAlignment w:val="baseline"/>
-        <w:rPr>
-          <w:rFonts w:ascii="Candara" w:eastAsia="Times New Roman" w:hAnsi="Candara" w:cs="Times New Roman"/>
-          <w:sz w:val="24"/>
-          <w:szCs w:val="20"/>
-        </w:rPr>
-      </w:pPr>
-      <w:r>
-        <w:rPr>
-          <w:rFonts w:ascii="Candara" w:eastAsia="Times New Roman" w:hAnsi="Candara" w:cs="Times New Roman"/>
-          <w:sz w:val="24"/>
-          <w:szCs w:val="20"/>
-        </w:rPr>
-        <w:t>• Overseeing the day-to-day running of the school’s SEN policy</w:t>
-      </w:r>
-    </w:p>
-    <w:p>
-      <w:pPr>
-        <w:tabs>
-          <w:tab w:val="left" w:pos="3240"/>
-          <w:tab w:val="left" w:pos="4320"/>
-        </w:tabs>
-        <w:overflowPunct w:val="0"/>
-        <w:autoSpaceDE w:val="0"/>
-        <w:autoSpaceDN w:val="0"/>
-        <w:adjustRightInd w:val="0"/>
-        <w:spacing w:after="0" w:line="240" w:lineRule="auto"/>
-        <w:textAlignment w:val="baseline"/>
-        <w:rPr>
-          <w:rFonts w:ascii="Candara" w:eastAsia="Times New Roman" w:hAnsi="Candara" w:cs="Times New Roman"/>
-          <w:sz w:val="24"/>
-          <w:szCs w:val="20"/>
-        </w:rPr>
-      </w:pPr>
-      <w:r>
-        <w:rPr>
-          <w:rFonts w:ascii="Candara" w:eastAsia="Times New Roman" w:hAnsi="Candara" w:cs="Times New Roman"/>
-          <w:sz w:val="24"/>
-          <w:szCs w:val="20"/>
-        </w:rPr>
-        <w:t>• Coordinating provision for pupils with special educational needs</w:t>
-      </w:r>
-    </w:p>
-    <w:p>
-      <w:pPr>
-        <w:tabs>
-          <w:tab w:val="left" w:pos="3240"/>
-          <w:tab w:val="left" w:pos="4320"/>
-        </w:tabs>
-        <w:overflowPunct w:val="0"/>
-        <w:autoSpaceDE w:val="0"/>
-        <w:autoSpaceDN w:val="0"/>
-        <w:adjustRightInd w:val="0"/>
-        <w:spacing w:after="0" w:line="240" w:lineRule="auto"/>
-        <w:textAlignment w:val="baseline"/>
-        <w:rPr>
-          <w:rFonts w:ascii="Candara" w:eastAsia="Times New Roman" w:hAnsi="Candara" w:cs="Times New Roman"/>
-          <w:sz w:val="24"/>
-          <w:szCs w:val="20"/>
-        </w:rPr>
-      </w:pPr>
-      <w:r>
-        <w:rPr>
-          <w:rFonts w:ascii="Candara" w:eastAsia="Times New Roman" w:hAnsi="Candara" w:cs="Times New Roman"/>
-          <w:sz w:val="24"/>
-          <w:szCs w:val="20"/>
-        </w:rPr>
-        <w:t>• Liaising with and advising fellow teachers</w:t>
-      </w:r>
-    </w:p>
-    <w:p>
-      <w:pPr>
-        <w:tabs>
-          <w:tab w:val="left" w:pos="3240"/>
-          <w:tab w:val="left" w:pos="4320"/>
-        </w:tabs>
-        <w:overflowPunct w:val="0"/>
-        <w:autoSpaceDE w:val="0"/>
-        <w:autoSpaceDN w:val="0"/>
-        <w:adjustRightInd w:val="0"/>
-        <w:spacing w:after="0" w:line="240" w:lineRule="auto"/>
-        <w:textAlignment w:val="baseline"/>
-        <w:rPr>
-          <w:rFonts w:ascii="Candara" w:eastAsia="Times New Roman" w:hAnsi="Candara" w:cs="Times New Roman"/>
-          <w:sz w:val="24"/>
-          <w:szCs w:val="20"/>
-        </w:rPr>
-      </w:pPr>
-      <w:r>
-        <w:rPr>
-          <w:rFonts w:ascii="Candara" w:eastAsia="Times New Roman" w:hAnsi="Candara" w:cs="Times New Roman"/>
-          <w:sz w:val="24"/>
-          <w:szCs w:val="20"/>
-        </w:rPr>
-        <w:t>• Managing teaching assistants</w:t>
-      </w:r>
-    </w:p>
-    <w:p>
-      <w:pPr>
-        <w:tabs>
-          <w:tab w:val="left" w:pos="3240"/>
-          <w:tab w:val="left" w:pos="4320"/>
-        </w:tabs>
-        <w:overflowPunct w:val="0"/>
-        <w:autoSpaceDE w:val="0"/>
-        <w:autoSpaceDN w:val="0"/>
-        <w:adjustRightInd w:val="0"/>
-        <w:spacing w:after="0" w:line="240" w:lineRule="auto"/>
-        <w:textAlignment w:val="baseline"/>
-        <w:rPr>
-          <w:rFonts w:ascii="Candara" w:eastAsia="Times New Roman" w:hAnsi="Candara" w:cs="Times New Roman"/>
-          <w:sz w:val="24"/>
-          <w:szCs w:val="20"/>
-        </w:rPr>
-      </w:pPr>
-      <w:r>
-        <w:rPr>
-          <w:rFonts w:ascii="Candara" w:eastAsia="Times New Roman" w:hAnsi="Candara" w:cs="Times New Roman"/>
-          <w:sz w:val="24"/>
-          <w:szCs w:val="20"/>
-        </w:rPr>
-        <w:t>• Overseeing the records of all the pupils with special educational needs</w:t>
-      </w:r>
-    </w:p>
-    <w:p>
-      <w:pPr>
-        <w:tabs>
-          <w:tab w:val="left" w:pos="3240"/>
-          <w:tab w:val="left" w:pos="4320"/>
-        </w:tabs>
-        <w:overflowPunct w:val="0"/>
-        <w:autoSpaceDE w:val="0"/>
-        <w:autoSpaceDN w:val="0"/>
-        <w:adjustRightInd w:val="0"/>
-        <w:spacing w:after="0" w:line="240" w:lineRule="auto"/>
-        <w:textAlignment w:val="baseline"/>
-        <w:rPr>
-          <w:rFonts w:ascii="Candara" w:eastAsia="Times New Roman" w:hAnsi="Candara" w:cs="Times New Roman"/>
-          <w:sz w:val="24"/>
-          <w:szCs w:val="20"/>
-        </w:rPr>
-      </w:pPr>
-      <w:r>
-        <w:rPr>
-          <w:rFonts w:ascii="Candara" w:eastAsia="Times New Roman" w:hAnsi="Candara" w:cs="Times New Roman"/>
-          <w:sz w:val="24"/>
-          <w:szCs w:val="20"/>
-        </w:rPr>
-        <w:t>• Liaising with parents of pupils with special educational needs</w:t>
-      </w:r>
-    </w:p>
-    <w:p>
-      <w:pPr>
-        <w:tabs>
-          <w:tab w:val="left" w:pos="3240"/>
-          <w:tab w:val="left" w:pos="4320"/>
-        </w:tabs>
-        <w:overflowPunct w:val="0"/>
-        <w:autoSpaceDE w:val="0"/>
-        <w:autoSpaceDN w:val="0"/>
-        <w:adjustRightInd w:val="0"/>
-        <w:spacing w:after="0" w:line="240" w:lineRule="auto"/>
-        <w:textAlignment w:val="baseline"/>
-        <w:rPr>
-          <w:rFonts w:ascii="Candara" w:eastAsia="Times New Roman" w:hAnsi="Candara" w:cs="Times New Roman"/>
-          <w:sz w:val="24"/>
-          <w:szCs w:val="20"/>
-        </w:rPr>
-      </w:pPr>
-      <w:r>
-        <w:rPr>
-          <w:rFonts w:ascii="Candara" w:eastAsia="Times New Roman" w:hAnsi="Candara" w:cs="Times New Roman"/>
-          <w:sz w:val="24"/>
-          <w:szCs w:val="20"/>
-        </w:rPr>
-        <w:t>• Contributing to the in-service training of staff</w:t>
-      </w:r>
-    </w:p>
-    <w:p>
-      <w:pPr>
-        <w:tabs>
-          <w:tab w:val="left" w:pos="3240"/>
-          <w:tab w:val="left" w:pos="4320"/>
-        </w:tabs>
-        <w:overflowPunct w:val="0"/>
-        <w:autoSpaceDE w:val="0"/>
-        <w:autoSpaceDN w:val="0"/>
-        <w:adjustRightInd w:val="0"/>
-        <w:spacing w:after="0" w:line="240" w:lineRule="auto"/>
-        <w:textAlignment w:val="baseline"/>
-        <w:rPr>
-          <w:rFonts w:ascii="Candara" w:eastAsia="Times New Roman" w:hAnsi="Candara" w:cs="Times New Roman"/>
-          <w:sz w:val="24"/>
-          <w:szCs w:val="20"/>
-        </w:rPr>
-      </w:pPr>
-      <w:r>
-        <w:rPr>
-          <w:rFonts w:ascii="Candara" w:eastAsia="Times New Roman" w:hAnsi="Candara" w:cs="Times New Roman"/>
-          <w:sz w:val="24"/>
-          <w:szCs w:val="20"/>
-        </w:rPr>
-        <w:t>• Liaising with the external agencies including health and social services, and voluntary bodies</w:t>
-      </w:r>
-    </w:p>
-    <w:p>
-      <w:pPr>
-        <w:tabs>
-          <w:tab w:val="left" w:pos="3240"/>
-          <w:tab w:val="left" w:pos="4320"/>
-        </w:tabs>
-        <w:overflowPunct w:val="0"/>
-        <w:autoSpaceDE w:val="0"/>
-        <w:autoSpaceDN w:val="0"/>
-        <w:adjustRightInd w:val="0"/>
-        <w:spacing w:after="0" w:line="240" w:lineRule="auto"/>
-        <w:textAlignment w:val="baseline"/>
-        <w:rPr>
-          <w:rFonts w:ascii="Candara" w:eastAsia="Times New Roman" w:hAnsi="Candara" w:cs="Times New Roman"/>
-          <w:sz w:val="24"/>
-          <w:szCs w:val="20"/>
-        </w:rPr>
-      </w:pPr>
-      <w:r>
-        <w:rPr>
-          <w:rFonts w:ascii="Candara" w:eastAsia="Times New Roman" w:hAnsi="Candara" w:cs="Times New Roman"/>
-          <w:sz w:val="24"/>
-          <w:szCs w:val="20"/>
-        </w:rPr>
-        <w:t>Training</w:t>
-      </w:r>
-    </w:p>
-    <w:p>
-      <w:pPr>
-        <w:tabs>
-          <w:tab w:val="left" w:pos="3240"/>
-          <w:tab w:val="left" w:pos="4320"/>
-        </w:tabs>
-        <w:overflowPunct w:val="0"/>
-        <w:autoSpaceDE w:val="0"/>
-        <w:autoSpaceDN w:val="0"/>
-        <w:adjustRightInd w:val="0"/>
-        <w:spacing w:after="0" w:line="240" w:lineRule="auto"/>
-        <w:textAlignment w:val="baseline"/>
-        <w:rPr>
-          <w:rFonts w:ascii="Candara" w:eastAsia="Times New Roman" w:hAnsi="Candara" w:cs="Times New Roman"/>
-          <w:sz w:val="24"/>
-          <w:szCs w:val="20"/>
-        </w:rPr>
-      </w:pPr>
-    </w:p>
-    <w:p>
-      <w:pPr>
-        <w:tabs>
-          <w:tab w:val="left" w:pos="3240"/>
-          <w:tab w:val="left" w:pos="4320"/>
-        </w:tabs>
-        <w:overflowPunct w:val="0"/>
-        <w:autoSpaceDE w:val="0"/>
-        <w:autoSpaceDN w:val="0"/>
-        <w:adjustRightInd w:val="0"/>
-        <w:spacing w:after="0" w:line="240" w:lineRule="auto"/>
-        <w:jc w:val="both"/>
-        <w:textAlignment w:val="baseline"/>
-        <w:rPr>
-          <w:rFonts w:ascii="Candara" w:eastAsia="Times New Roman" w:hAnsi="Candara" w:cs="Times New Roman"/>
-          <w:sz w:val="24"/>
-          <w:szCs w:val="20"/>
-        </w:rPr>
-      </w:pPr>
-      <w:r>
-        <w:rPr>
-          <w:rFonts w:ascii="Candara" w:eastAsia="Times New Roman" w:hAnsi="Candara" w:cs="Times New Roman"/>
-          <w:sz w:val="24"/>
-          <w:szCs w:val="20"/>
-        </w:rPr>
-        <w:t>SEN is a priority in school and staff meeting time is allocated to deliver whole school</w:t>
-      </w:r>
-      <w:r>
-        <w:rPr>
-          <w:rFonts w:ascii="Candara" w:eastAsia="Times New Roman" w:hAnsi="Candara" w:cs="Times New Roman"/>
-          <w:sz w:val="24"/>
-          <w:szCs w:val="20"/>
-        </w:rPr>
-        <w:t xml:space="preserve"> </w:t>
-      </w:r>
-      <w:r>
-        <w:rPr>
-          <w:rFonts w:ascii="Candara" w:eastAsia="Times New Roman" w:hAnsi="Candara" w:cs="Times New Roman"/>
-          <w:sz w:val="24"/>
-          <w:szCs w:val="20"/>
-        </w:rPr>
-        <w:t>training himself, or invite specialists to address the staff regarding whole school SEN. By raising awareness</w:t>
-      </w:r>
-      <w:r>
-        <w:rPr>
-          <w:rFonts w:ascii="Candara" w:eastAsia="Times New Roman" w:hAnsi="Candara" w:cs="Times New Roman"/>
-          <w:sz w:val="24"/>
-          <w:szCs w:val="20"/>
-        </w:rPr>
-        <w:t xml:space="preserve"> </w:t>
-      </w:r>
-      <w:r>
-        <w:rPr>
-          <w:rFonts w:ascii="Candara" w:eastAsia="Times New Roman" w:hAnsi="Candara" w:cs="Times New Roman"/>
-          <w:sz w:val="24"/>
-          <w:szCs w:val="20"/>
-        </w:rPr>
-        <w:t>of SEN issues alongside developing class teachers’ expertise in managing these needs. Learning Support</w:t>
-      </w:r>
-      <w:r>
-        <w:rPr>
-          <w:rFonts w:ascii="Candara" w:eastAsia="Times New Roman" w:hAnsi="Candara" w:cs="Times New Roman"/>
-          <w:sz w:val="24"/>
-          <w:szCs w:val="20"/>
-        </w:rPr>
-        <w:t xml:space="preserve"> </w:t>
-      </w:r>
-      <w:r>
-        <w:rPr>
-          <w:rFonts w:ascii="Candara" w:eastAsia="Times New Roman" w:hAnsi="Candara" w:cs="Times New Roman"/>
-          <w:sz w:val="24"/>
-          <w:szCs w:val="20"/>
-        </w:rPr>
-        <w:t xml:space="preserve">Assistants regularly attend courses related to the needs of their role. The </w:t>
-      </w:r>
-      <w:r>
-        <w:rPr>
-          <w:rFonts w:ascii="Candara" w:eastAsia="Times New Roman" w:hAnsi="Candara" w:cs="Times New Roman"/>
-          <w:sz w:val="24"/>
-          <w:szCs w:val="20"/>
-        </w:rPr>
-        <w:t>Proprietor</w:t>
-      </w:r>
-      <w:r>
-        <w:rPr>
-          <w:rFonts w:ascii="Candara" w:eastAsia="Times New Roman" w:hAnsi="Candara" w:cs="Times New Roman"/>
-          <w:sz w:val="24"/>
-          <w:szCs w:val="20"/>
-        </w:rPr>
-        <w:t xml:space="preserve"> attends relevant SEND</w:t>
-      </w:r>
-      <w:r>
-        <w:rPr>
-          <w:rFonts w:ascii="Candara" w:eastAsia="Times New Roman" w:hAnsi="Candara" w:cs="Times New Roman"/>
-          <w:sz w:val="24"/>
-          <w:szCs w:val="20"/>
-        </w:rPr>
-        <w:t xml:space="preserve"> </w:t>
-      </w:r>
-      <w:r>
-        <w:rPr>
-          <w:rFonts w:ascii="Candara" w:eastAsia="Times New Roman" w:hAnsi="Candara" w:cs="Times New Roman"/>
-          <w:sz w:val="24"/>
-          <w:szCs w:val="20"/>
-        </w:rPr>
-        <w:t>courses and facilitates/signposts relevant SEN focused external training opportunities for all staff to meet</w:t>
-      </w:r>
-    </w:p>
-    <w:p>
-      <w:pPr>
-        <w:tabs>
-          <w:tab w:val="left" w:pos="3240"/>
-          <w:tab w:val="left" w:pos="4320"/>
-        </w:tabs>
-        <w:overflowPunct w:val="0"/>
-        <w:autoSpaceDE w:val="0"/>
-        <w:autoSpaceDN w:val="0"/>
-        <w:adjustRightInd w:val="0"/>
-        <w:spacing w:after="0" w:line="240" w:lineRule="auto"/>
-        <w:textAlignment w:val="baseline"/>
-        <w:rPr>
-          <w:rFonts w:ascii="Candara" w:eastAsia="Times New Roman" w:hAnsi="Candara" w:cs="Times New Roman"/>
-          <w:sz w:val="24"/>
-          <w:szCs w:val="20"/>
-        </w:rPr>
-      </w:pPr>
-      <w:r>
-        <w:rPr>
-          <w:rFonts w:ascii="Candara" w:eastAsia="Times New Roman" w:hAnsi="Candara" w:cs="Times New Roman"/>
-          <w:sz w:val="24"/>
-          <w:szCs w:val="20"/>
-        </w:rPr>
-        <w:t>the needs of the children they are supporting.</w:t>
-      </w:r>
-    </w:p>
-    <w:p>
-      <w:pPr>
-        <w:tabs>
-          <w:tab w:val="left" w:pos="3240"/>
-          <w:tab w:val="left" w:pos="4320"/>
-        </w:tabs>
-        <w:overflowPunct w:val="0"/>
-        <w:autoSpaceDE w:val="0"/>
-        <w:autoSpaceDN w:val="0"/>
-        <w:adjustRightInd w:val="0"/>
-        <w:spacing w:after="0" w:line="240" w:lineRule="auto"/>
-        <w:textAlignment w:val="baseline"/>
-        <w:rPr>
-          <w:rStyle w:val="Strong"/>
-          <w:sz w:val="24"/>
-        </w:rPr>
-      </w:pPr>
-    </w:p>
-    <w:p>
-      <w:pPr>
-        <w:tabs>
-          <w:tab w:val="left" w:pos="3240"/>
-          <w:tab w:val="left" w:pos="4320"/>
-        </w:tabs>
-        <w:overflowPunct w:val="0"/>
-        <w:autoSpaceDE w:val="0"/>
-        <w:autoSpaceDN w:val="0"/>
-        <w:adjustRightInd w:val="0"/>
-        <w:spacing w:after="0" w:line="240" w:lineRule="auto"/>
-        <w:textAlignment w:val="baseline"/>
-        <w:rPr>
-          <w:rStyle w:val="Strong"/>
-          <w:sz w:val="24"/>
-        </w:rPr>
-      </w:pPr>
-      <w:r>
-        <w:rPr>
-          <w:rStyle w:val="Strong"/>
-          <w:sz w:val="24"/>
-        </w:rPr>
-        <w:t>Inclusion</w:t>
-      </w:r>
-    </w:p>
-    <w:p>
-      <w:pPr>
-        <w:tabs>
-          <w:tab w:val="left" w:pos="3240"/>
-          <w:tab w:val="left" w:pos="4320"/>
-        </w:tabs>
-        <w:overflowPunct w:val="0"/>
-        <w:autoSpaceDE w:val="0"/>
-        <w:autoSpaceDN w:val="0"/>
-        <w:adjustRightInd w:val="0"/>
-        <w:spacing w:after="0" w:line="240" w:lineRule="auto"/>
-        <w:jc w:val="both"/>
-        <w:textAlignment w:val="baseline"/>
-        <w:rPr>
-          <w:rFonts w:ascii="Candara" w:eastAsia="Times New Roman" w:hAnsi="Candara" w:cs="Times New Roman"/>
-          <w:sz w:val="24"/>
-          <w:szCs w:val="20"/>
-        </w:rPr>
-      </w:pPr>
-      <w:r>
-        <w:rPr>
-          <w:rFonts w:ascii="Candara" w:eastAsia="Times New Roman" w:hAnsi="Candara" w:cs="Times New Roman"/>
-          <w:sz w:val="24"/>
-          <w:szCs w:val="20"/>
-        </w:rPr>
-        <w:t>All children access all areas of the school environment and curriculum, including sporting activities,</w:t>
-      </w:r>
-      <w:r>
-        <w:rPr>
-          <w:rFonts w:ascii="Candara" w:eastAsia="Times New Roman" w:hAnsi="Candara" w:cs="Times New Roman"/>
-          <w:sz w:val="24"/>
-          <w:szCs w:val="20"/>
-        </w:rPr>
-        <w:t xml:space="preserve"> </w:t>
-      </w:r>
-      <w:r>
-        <w:rPr>
-          <w:rFonts w:ascii="Candara" w:eastAsia="Times New Roman" w:hAnsi="Candara" w:cs="Times New Roman"/>
-          <w:sz w:val="24"/>
-          <w:szCs w:val="20"/>
-        </w:rPr>
-        <w:t>school trips and visits. Children with SEN may require</w:t>
-      </w:r>
-      <w:r>
-        <w:rPr>
-          <w:rFonts w:ascii="Candara" w:eastAsia="Times New Roman" w:hAnsi="Candara" w:cs="Times New Roman"/>
-          <w:sz w:val="24"/>
-          <w:szCs w:val="20"/>
-        </w:rPr>
-        <w:t xml:space="preserve"> </w:t>
-      </w:r>
-      <w:r>
-        <w:rPr>
-          <w:rFonts w:ascii="Candara" w:eastAsia="Times New Roman" w:hAnsi="Candara" w:cs="Times New Roman"/>
-          <w:sz w:val="24"/>
-          <w:szCs w:val="20"/>
-        </w:rPr>
-        <w:t>additional support or resources to enable them to do this effectively and safely. Every effort will be made</w:t>
-      </w:r>
-      <w:r>
-        <w:rPr>
-          <w:rFonts w:ascii="Candara" w:eastAsia="Times New Roman" w:hAnsi="Candara" w:cs="Times New Roman"/>
-          <w:sz w:val="24"/>
-          <w:szCs w:val="20"/>
-        </w:rPr>
-        <w:t xml:space="preserve"> </w:t>
-      </w:r>
-      <w:r>
-        <w:rPr>
-          <w:rFonts w:ascii="Candara" w:eastAsia="Times New Roman" w:hAnsi="Candara" w:cs="Times New Roman"/>
-          <w:sz w:val="24"/>
-          <w:szCs w:val="20"/>
-        </w:rPr>
-        <w:t>to educate pupils with SEN alongside their peers. Where this is not</w:t>
-      </w:r>
-      <w:r>
-        <w:rPr>
-          <w:rFonts w:ascii="Candara" w:eastAsia="Times New Roman" w:hAnsi="Candara" w:cs="Times New Roman"/>
-          <w:sz w:val="24"/>
-          <w:szCs w:val="20"/>
-        </w:rPr>
-        <w:t xml:space="preserve"> </w:t>
-      </w:r>
-      <w:r>
-        <w:rPr>
-          <w:rFonts w:ascii="Candara" w:eastAsia="Times New Roman" w:hAnsi="Candara" w:cs="Times New Roman"/>
-          <w:sz w:val="24"/>
-          <w:szCs w:val="20"/>
-        </w:rPr>
         <w:t xml:space="preserve">possible, the </w:t>
       </w:r>
       <w:r>
@@ -5375,35 +5442,15 @@
           <w:sz w:val="24"/>
           <w:szCs w:val="20"/>
         </w:rPr>
-        <w:br w:type="page"/>
-      </w:r>
-    </w:p>
-    <w:p>
-      <w:pPr>
-        <w:tabs>
-          <w:tab w:val="left" w:pos="3240"/>
-          <w:tab w:val="left" w:pos="4320"/>
-        </w:tabs>
-        <w:overflowPunct w:val="0"/>
-        <w:autoSpaceDE w:val="0"/>
-        <w:autoSpaceDN w:val="0"/>
-        <w:adjustRightInd w:val="0"/>
-        <w:spacing w:after="0" w:line="240" w:lineRule="auto"/>
-        <w:textAlignment w:val="baseline"/>
-        <w:rPr>
-          <w:rFonts w:ascii="Candara" w:eastAsia="Times New Roman" w:hAnsi="Candara" w:cs="Times New Roman"/>
-          <w:sz w:val="24"/>
-          <w:szCs w:val="20"/>
-        </w:rPr>
-      </w:pPr>
-      <w:r>
-        <w:rPr>
-          <w:rFonts w:ascii="Candara" w:eastAsia="Times New Roman" w:hAnsi="Candara" w:cs="Times New Roman"/>
-          <w:sz w:val="24"/>
-          <w:szCs w:val="20"/>
-        </w:rPr>
-        <w:lastRenderedPageBreak/>
-        <w:t>It is our</w:t>
+        <w:t>I</w:t>
+      </w:r>
+      <w:r>
+        <w:rPr>
+          <w:rFonts w:ascii="Candara" w:eastAsia="Times New Roman" w:hAnsi="Candara" w:cs="Times New Roman"/>
+          <w:sz w:val="24"/>
+          <w:szCs w:val="20"/>
+        </w:rPr>
+        <w:t>t is our</w:t>
       </w:r>
       <w:r>
         <w:rPr>
@@ -5683,11 +5730,32 @@
           <w:sz w:val="24"/>
         </w:rPr>
       </w:pPr>
-      <w:r>
+    </w:p>
+    <w:p>
+      <w:pPr>
+        <w:tabs>
+          <w:tab w:val="left" w:pos="3240"/>
+          <w:tab w:val="left" w:pos="4320"/>
+        </w:tabs>
+        <w:overflowPunct w:val="0"/>
+        <w:autoSpaceDE w:val="0"/>
+        <w:autoSpaceDN w:val="0"/>
+        <w:adjustRightInd w:val="0"/>
+        <w:spacing w:after="0" w:line="240" w:lineRule="auto"/>
+        <w:textAlignment w:val="baseline"/>
         <w:rPr>
           <w:rStyle w:val="Strong"/>
           <w:sz w:val="24"/>
         </w:rPr>
+      </w:pPr>
+      <w:bookmarkStart w:id="1" w:name="_GoBack"/>
+      <w:bookmarkEnd w:id="1"/>
+      <w:r>
+        <w:rPr>
+          <w:rStyle w:val="Strong"/>
+          <w:sz w:val="24"/>
+        </w:rPr>
+        <w:lastRenderedPageBreak/>
         <w:t>Pastoral Support</w:t>
       </w:r>
     </w:p>
@@ -6658,32 +6726,6 @@
           <w:rStyle w:val="Strong"/>
           <w:sz w:val="24"/>
         </w:rPr>
-        <w:br w:type="page"/>
-      </w:r>
-    </w:p>
-    <w:p>
-      <w:pPr>
-        <w:tabs>
-          <w:tab w:val="left" w:pos="3240"/>
-          <w:tab w:val="left" w:pos="4320"/>
-        </w:tabs>
-        <w:overflowPunct w:val="0"/>
-        <w:autoSpaceDE w:val="0"/>
-        <w:autoSpaceDN w:val="0"/>
-        <w:adjustRightInd w:val="0"/>
-        <w:spacing w:after="0" w:line="240" w:lineRule="auto"/>
-        <w:textAlignment w:val="baseline"/>
-        <w:rPr>
-          <w:rStyle w:val="Strong"/>
-          <w:sz w:val="24"/>
-        </w:rPr>
-      </w:pPr>
-      <w:r>
-        <w:rPr>
-          <w:rStyle w:val="Strong"/>
-          <w:sz w:val="24"/>
-        </w:rPr>
-        <w:lastRenderedPageBreak/>
         <w:t>Complaints</w:t>
       </w:r>
     </w:p>
@@ -7809,6 +7851,7 @@
     <w:lsdException w:name="HTML Sample" w:semiHidden="1" w:unhideWhenUsed="1"/>
     <w:lsdException w:name="HTML Typewriter" w:semiHidden="1" w:unhideWhenUsed="1"/>
     <w:lsdException w:name="HTML Variable" w:semiHidden="1" w:unhideWhenUsed="1"/>
+    <w:lsdException w:name="Normal Table" w:semiHidden="1" w:unhideWhenUsed="1"/>
     <w:lsdException w:name="annotation subject" w:semiHidden="1" w:unhideWhenUsed="1"/>
     <w:lsdException w:name="No List" w:semiHidden="1" w:unhideWhenUsed="1"/>
     <w:lsdException w:name="Outline List 1" w:semiHidden="1" w:unhideWhenUsed="1"/>
@@ -7854,9 +7897,11 @@
     <w:lsdException w:name="Table Subtle 1" w:semiHidden="1" w:unhideWhenUsed="1"/>
     <w:lsdException w:name="Table Subtle 2" w:semiHidden="1" w:unhideWhenUsed="1"/>
     <w:lsdException w:name="Table Web 1" w:semiHidden="1" w:unhideWhenUsed="1"/>
+    <w:lsdException w:name="Table Web 2" w:semiHidden="1" w:unhideWhenUsed="1"/>
     <w:lsdException w:name="Table Web 3" w:semiHidden="1" w:unhideWhenUsed="1"/>
     <w:lsdException w:name="Balloon Text" w:semiHidden="1" w:unhideWhenUsed="1"/>
     <w:lsdException w:name="Table Grid" w:uiPriority="39"/>
+    <w:lsdException w:name="Table Theme" w:semiHidden="1" w:unhideWhenUsed="1"/>
     <w:lsdException w:name="Placeholder Text" w:semiHidden="1"/>
     <w:lsdException w:name="No Spacing" w:uiPriority="1" w:qFormat="1"/>
     <w:lsdException w:name="Light Shading" w:uiPriority="60"/>

</xml_diff>

<commit_message>
Update on 29/05/2020 at 14:26
</commit_message>
<xml_diff>
--- a/Documents/School policy documents/SEN policy.docx
+++ b/Documents/School policy documents/SEN policy.docx
@@ -1707,8 +1707,6 @@
         </w:rPr>
         <w:t xml:space="preserve"> April</w:t>
       </w:r>
-      <w:bookmarkStart w:id="1" w:name="_GoBack"/>
-      <w:bookmarkEnd w:id="1"/>
       <w:r>
         <w:rPr>
           <w:rFonts w:ascii="Candara" w:eastAsia="Candara" w:hAnsi="Candara" w:cs="Candara"/>
@@ -4591,6 +4589,35 @@
           <w:szCs w:val="20"/>
         </w:rPr>
       </w:pPr>
+      <w:r>
+        <w:rPr>
+          <w:rFonts w:ascii="Candara" w:eastAsia="Times New Roman" w:hAnsi="Candara" w:cs="Times New Roman"/>
+          <w:sz w:val="24"/>
+          <w:szCs w:val="20"/>
+        </w:rPr>
+        <w:t>Please see our accessibility policy.</w:t>
+      </w:r>
+      <w:bookmarkStart w:id="1" w:name="_GoBack"/>
+      <w:bookmarkEnd w:id="1"/>
+    </w:p>
+    <w:p>
+      <w:pPr>
+        <w:tabs>
+          <w:tab w:val="left" w:pos="3240"/>
+          <w:tab w:val="left" w:pos="4320"/>
+        </w:tabs>
+        <w:overflowPunct w:val="0"/>
+        <w:autoSpaceDE w:val="0"/>
+        <w:autoSpaceDN w:val="0"/>
+        <w:adjustRightInd w:val="0"/>
+        <w:spacing w:after="0" w:line="240" w:lineRule="auto"/>
+        <w:textAlignment w:val="baseline"/>
+        <w:rPr>
+          <w:rFonts w:ascii="Candara" w:eastAsia="Times New Roman" w:hAnsi="Candara" w:cs="Times New Roman"/>
+          <w:sz w:val="24"/>
+          <w:szCs w:val="20"/>
+        </w:rPr>
+      </w:pPr>
     </w:p>
     <w:p>
       <w:pPr>
@@ -5660,7 +5687,6 @@
           <w:rStyle w:val="Strong"/>
           <w:sz w:val="24"/>
         </w:rPr>
-        <w:lastRenderedPageBreak/>
         <w:t>Pastoral Support</w:t>
       </w:r>
     </w:p>

</xml_diff>

<commit_message>
Update on 29/05/2020 at 15:14
</commit_message>
<xml_diff>
--- a/Documents/School policy documents/SEN policy.docx
+++ b/Documents/School policy documents/SEN policy.docx
@@ -2078,7 +2078,25 @@
           <w:sz w:val="24"/>
           <w:szCs w:val="20"/>
         </w:rPr>
-        <w:t>- The curriculum of the school should ensure that all pupils have the opportunity to progress and</w:t>
+        <w:t xml:space="preserve">- The curriculum of the school should ensure that all pupils </w:t>
+      </w:r>
+      <w:proofErr w:type="gramStart"/>
+      <w:r>
+        <w:rPr>
+          <w:rFonts w:ascii="Candara" w:eastAsia="Times New Roman" w:hAnsi="Candara" w:cs="Times New Roman"/>
+          <w:sz w:val="24"/>
+          <w:szCs w:val="20"/>
+        </w:rPr>
+        <w:t>have the opportunity to</w:t>
+      </w:r>
+      <w:proofErr w:type="gramEnd"/>
+      <w:r>
+        <w:rPr>
+          <w:rFonts w:ascii="Candara" w:eastAsia="Times New Roman" w:hAnsi="Candara" w:cs="Times New Roman"/>
+          <w:sz w:val="24"/>
+          <w:szCs w:val="20"/>
+        </w:rPr>
+        <w:t xml:space="preserve"> progress and</w:t>
       </w:r>
     </w:p>
     <w:p>
@@ -3259,15 +3277,33 @@
           <w:sz w:val="24"/>
           <w:szCs w:val="20"/>
         </w:rPr>
-        <w:t xml:space="preserve">provision to meet those particular </w:t>
-      </w:r>
-      <w:r>
-        <w:rPr>
-          <w:rFonts w:ascii="Candara" w:eastAsia="Times New Roman" w:hAnsi="Candara" w:cs="Times New Roman"/>
-          <w:sz w:val="24"/>
-          <w:szCs w:val="20"/>
-        </w:rPr>
-        <w:t>needs using their own resources:</w:t>
+        <w:t xml:space="preserve">provision to meet those </w:t>
+      </w:r>
+      <w:proofErr w:type="gramStart"/>
+      <w:r>
+        <w:rPr>
+          <w:rFonts w:ascii="Candara" w:eastAsia="Times New Roman" w:hAnsi="Candara" w:cs="Times New Roman"/>
+          <w:sz w:val="24"/>
+          <w:szCs w:val="20"/>
+        </w:rPr>
+        <w:t xml:space="preserve">particular </w:t>
+      </w:r>
+      <w:r>
+        <w:rPr>
+          <w:rFonts w:ascii="Candara" w:eastAsia="Times New Roman" w:hAnsi="Candara" w:cs="Times New Roman"/>
+          <w:sz w:val="24"/>
+          <w:szCs w:val="20"/>
+        </w:rPr>
+        <w:t>needs</w:t>
+      </w:r>
+      <w:proofErr w:type="gramEnd"/>
+      <w:r>
+        <w:rPr>
+          <w:rFonts w:ascii="Candara" w:eastAsia="Times New Roman" w:hAnsi="Candara" w:cs="Times New Roman"/>
+          <w:sz w:val="24"/>
+          <w:szCs w:val="20"/>
+        </w:rPr>
+        <w:t xml:space="preserve"> using their own resources:</w:t>
       </w:r>
       <w:r>
         <w:rPr>
@@ -3559,7 +3595,25 @@
           <w:sz w:val="24"/>
           <w:szCs w:val="20"/>
         </w:rPr>
-        <w:t xml:space="preserve">to help a child catch up, or meet specific </w:t>
+        <w:t xml:space="preserve">to help a child catch </w:t>
+      </w:r>
+      <w:proofErr w:type="gramStart"/>
+      <w:r>
+        <w:rPr>
+          <w:rFonts w:ascii="Candara" w:eastAsia="Times New Roman" w:hAnsi="Candara" w:cs="Times New Roman"/>
+          <w:sz w:val="24"/>
+          <w:szCs w:val="20"/>
+        </w:rPr>
+        <w:t>up, or</w:t>
+      </w:r>
+      <w:proofErr w:type="gramEnd"/>
+      <w:r>
+        <w:rPr>
+          <w:rFonts w:ascii="Candara" w:eastAsia="Times New Roman" w:hAnsi="Candara" w:cs="Times New Roman"/>
+          <w:sz w:val="24"/>
+          <w:szCs w:val="20"/>
+        </w:rPr>
+        <w:t xml:space="preserve"> meet specific </w:t>
       </w:r>
       <w:r>
         <w:rPr>
@@ -3789,7 +3843,25 @@
           <w:sz w:val="24"/>
           <w:szCs w:val="20"/>
         </w:rPr>
-        <w:t>area of maths or literacy in order for the pupils to overcome barriers to learning.</w:t>
+        <w:t xml:space="preserve">area of maths or literacy </w:t>
+      </w:r>
+      <w:proofErr w:type="gramStart"/>
+      <w:r>
+        <w:rPr>
+          <w:rFonts w:ascii="Candara" w:eastAsia="Times New Roman" w:hAnsi="Candara" w:cs="Times New Roman"/>
+          <w:sz w:val="24"/>
+          <w:szCs w:val="20"/>
+        </w:rPr>
+        <w:t>in order for</w:t>
+      </w:r>
+      <w:proofErr w:type="gramEnd"/>
+      <w:r>
+        <w:rPr>
+          <w:rFonts w:ascii="Candara" w:eastAsia="Times New Roman" w:hAnsi="Candara" w:cs="Times New Roman"/>
+          <w:sz w:val="24"/>
+          <w:szCs w:val="20"/>
+        </w:rPr>
+        <w:t xml:space="preserve"> the pupils to overcome barriers to learning.</w:t>
       </w:r>
     </w:p>
     <w:p>
@@ -3939,7 +4011,35 @@
           <w:sz w:val="24"/>
           <w:szCs w:val="20"/>
         </w:rPr>
-        <w:t xml:space="preserve">put in place. This may involve pupils receiving 1:1 sessions. </w:t>
+        <w:t xml:space="preserve">put in place. This may involve pupils receiving 1:1 </w:t>
+      </w:r>
+      <w:proofErr w:type="gramStart"/>
+      <w:r>
+        <w:rPr>
+          <w:rFonts w:ascii="Candara" w:eastAsia="Times New Roman" w:hAnsi="Candara" w:cs="Times New Roman"/>
+          <w:sz w:val="24"/>
+          <w:szCs w:val="20"/>
+        </w:rPr>
+        <w:t>sessio</w:t>
+      </w:r>
+      <w:bookmarkStart w:id="1" w:name="_GoBack"/>
+      <w:bookmarkEnd w:id="1"/>
+      <w:r>
+        <w:rPr>
+          <w:rFonts w:ascii="Candara" w:eastAsia="Times New Roman" w:hAnsi="Candara" w:cs="Times New Roman"/>
+          <w:sz w:val="24"/>
+          <w:szCs w:val="20"/>
+        </w:rPr>
+        <w:t>ns</w:t>
+      </w:r>
+      <w:proofErr w:type="gramEnd"/>
+      <w:r>
+        <w:rPr>
+          <w:rFonts w:ascii="Candara" w:eastAsia="Times New Roman" w:hAnsi="Candara" w:cs="Times New Roman"/>
+          <w:sz w:val="24"/>
+          <w:szCs w:val="20"/>
+        </w:rPr>
+        <w:t xml:space="preserve">. </w:t>
       </w:r>
     </w:p>
     <w:p>
@@ -4568,7 +4668,23 @@
           <w:sz w:val="24"/>
           <w:szCs w:val="20"/>
         </w:rPr>
-        <w:t>- Ramps for wheel chair access to the ground floor.</w:t>
+        <w:t xml:space="preserve">- Ramps for </w:t>
+      </w:r>
+      <w:r>
+        <w:rPr>
+          <w:rFonts w:ascii="Candara" w:eastAsia="Times New Roman" w:hAnsi="Candara" w:cs="Times New Roman"/>
+          <w:sz w:val="24"/>
+          <w:szCs w:val="20"/>
+        </w:rPr>
+        <w:t>wheelchair</w:t>
+      </w:r>
+      <w:r>
+        <w:rPr>
+          <w:rFonts w:ascii="Candara" w:eastAsia="Times New Roman" w:hAnsi="Candara" w:cs="Times New Roman"/>
+          <w:sz w:val="24"/>
+          <w:szCs w:val="20"/>
+        </w:rPr>
+        <w:t xml:space="preserve"> access to the ground floor.</w:t>
       </w:r>
     </w:p>
     <w:p>
@@ -4597,8 +4713,6 @@
         </w:rPr>
         <w:t>Please see our accessibility policy.</w:t>
       </w:r>
-      <w:bookmarkStart w:id="1" w:name="_GoBack"/>
-      <w:bookmarkEnd w:id="1"/>
     </w:p>
     <w:p>
       <w:pPr>
@@ -5925,7 +6039,16 @@
           <w:sz w:val="24"/>
           <w:szCs w:val="20"/>
         </w:rPr>
-        <w:t>Liaison with external agencies occurs as and when it is required. The outside agencies which the school</w:t>
+        <w:t xml:space="preserve">Liaison with external agencies occurs as and when it is required. The outside agencies which the </w:t>
+      </w:r>
+      <w:proofErr w:type="gramStart"/>
+      <w:r>
+        <w:rPr>
+          <w:rFonts w:ascii="Candara" w:eastAsia="Times New Roman" w:hAnsi="Candara" w:cs="Times New Roman"/>
+          <w:sz w:val="24"/>
+          <w:szCs w:val="20"/>
+        </w:rPr>
+        <w:t>school</w:t>
       </w:r>
       <w:r>
         <w:rPr>
@@ -5941,7 +6064,16 @@
           <w:sz w:val="24"/>
           <w:szCs w:val="20"/>
         </w:rPr>
-        <w:t xml:space="preserve">works with include: Autism Outreach, Speech and Language, </w:t>
+        <w:t>works</w:t>
+      </w:r>
+      <w:proofErr w:type="gramEnd"/>
+      <w:r>
+        <w:rPr>
+          <w:rFonts w:ascii="Candara" w:eastAsia="Times New Roman" w:hAnsi="Candara" w:cs="Times New Roman"/>
+          <w:sz w:val="24"/>
+          <w:szCs w:val="20"/>
+        </w:rPr>
+        <w:t xml:space="preserve"> with include: Autism Outreach, Speech and Language, </w:t>
       </w:r>
       <w:r>
         <w:rPr>
@@ -6272,15 +6404,33 @@
           <w:sz w:val="24"/>
           <w:szCs w:val="20"/>
         </w:rPr>
-        <w:t xml:space="preserve">• Inviting parents </w:t>
-      </w:r>
-      <w:r>
-        <w:rPr>
-          <w:rFonts w:ascii="Candara" w:eastAsia="Times New Roman" w:hAnsi="Candara" w:cs="Times New Roman"/>
-          <w:sz w:val="24"/>
-          <w:szCs w:val="20"/>
-        </w:rPr>
-        <w:t>view point</w:t>
+        <w:t xml:space="preserve">• Inviting </w:t>
+      </w:r>
+      <w:proofErr w:type="gramStart"/>
+      <w:r>
+        <w:rPr>
+          <w:rFonts w:ascii="Candara" w:eastAsia="Times New Roman" w:hAnsi="Candara" w:cs="Times New Roman"/>
+          <w:sz w:val="24"/>
+          <w:szCs w:val="20"/>
+        </w:rPr>
+        <w:t>parents</w:t>
+      </w:r>
+      <w:proofErr w:type="gramEnd"/>
+      <w:r>
+        <w:rPr>
+          <w:rFonts w:ascii="Candara" w:eastAsia="Times New Roman" w:hAnsi="Candara" w:cs="Times New Roman"/>
+          <w:sz w:val="24"/>
+          <w:szCs w:val="20"/>
+        </w:rPr>
+        <w:t xml:space="preserve"> </w:t>
+      </w:r>
+      <w:r>
+        <w:rPr>
+          <w:rFonts w:ascii="Candara" w:eastAsia="Times New Roman" w:hAnsi="Candara" w:cs="Times New Roman"/>
+          <w:sz w:val="24"/>
+          <w:szCs w:val="20"/>
+        </w:rPr>
+        <w:t>viewpoint</w:t>
       </w:r>
       <w:r>
         <w:rPr>
@@ -6684,7 +6834,63 @@
           <w:sz w:val="24"/>
           <w:szCs w:val="20"/>
         </w:rPr>
-        <w:t>For SEN complaints t</w:t>
+        <w:t>In every event staff at Wribbenhall School would like to resolve any concerns as soon as they arise and in as easy a</w:t>
+      </w:r>
+      <w:r>
+        <w:rPr>
+          <w:rFonts w:ascii="Candara" w:eastAsia="Times New Roman" w:hAnsi="Candara" w:cs="Times New Roman"/>
+          <w:sz w:val="24"/>
+          <w:szCs w:val="20"/>
+        </w:rPr>
+        <w:t xml:space="preserve">nd informal </w:t>
+      </w:r>
+      <w:r>
+        <w:rPr>
+          <w:rFonts w:ascii="Candara" w:eastAsia="Times New Roman" w:hAnsi="Candara" w:cs="Times New Roman"/>
+          <w:sz w:val="24"/>
+          <w:szCs w:val="20"/>
+        </w:rPr>
+        <w:t>manner as possible. To this end we ask that any complaints are first raised with a member of teaching staff or the head teacher</w:t>
+      </w:r>
+      <w:r>
+        <w:rPr>
+          <w:rFonts w:ascii="Candara" w:eastAsia="Times New Roman" w:hAnsi="Candara" w:cs="Times New Roman"/>
+          <w:sz w:val="24"/>
+          <w:szCs w:val="20"/>
+        </w:rPr>
+        <w:t>,</w:t>
+      </w:r>
+      <w:r>
+        <w:rPr>
+          <w:rFonts w:ascii="Candara" w:eastAsia="Times New Roman" w:hAnsi="Candara" w:cs="Times New Roman"/>
+          <w:sz w:val="24"/>
+          <w:szCs w:val="20"/>
+        </w:rPr>
+        <w:t xml:space="preserve"> if it is appropriate to do so. </w:t>
+      </w:r>
+      <w:r>
+        <w:rPr>
+          <w:rFonts w:ascii="Candara" w:eastAsia="Times New Roman" w:hAnsi="Candara" w:cs="Times New Roman"/>
+          <w:sz w:val="24"/>
+          <w:szCs w:val="20"/>
+        </w:rPr>
+        <w:t xml:space="preserve">For SEN complaints </w:t>
+      </w:r>
+      <w:r>
+        <w:rPr>
+          <w:rFonts w:ascii="Candara" w:eastAsia="Times New Roman" w:hAnsi="Candara" w:cs="Times New Roman"/>
+          <w:sz w:val="24"/>
+          <w:szCs w:val="20"/>
+        </w:rPr>
+        <w:t xml:space="preserve">where a resolution has not been found, </w:t>
+      </w:r>
+      <w:r>
+        <w:rPr>
+          <w:rFonts w:ascii="Candara" w:eastAsia="Times New Roman" w:hAnsi="Candara" w:cs="Times New Roman"/>
+          <w:sz w:val="24"/>
+          <w:szCs w:val="20"/>
+        </w:rPr>
+        <w:t>t</w:t>
       </w:r>
       <w:r>
         <w:rPr>
@@ -6934,6 +7140,7 @@
           <w:sz w:val="24"/>
           <w:szCs w:val="20"/>
         </w:rPr>
+        <w:lastRenderedPageBreak/>
         <w:t xml:space="preserve">If the complaint relates to a decision made by the Local Authority, then parents are advised to contact </w:t>
       </w:r>
       <w:r>

</xml_diff>